<commit_message>
Phạm vi và phương pháp nghiên cứu
</commit_message>
<xml_diff>
--- a/Cao_Thanh_Danh_1912836.docx
+++ b/Cao_Thanh_Danh_1912836.docx
@@ -5808,10 +5808,7 @@
         <w:t>OpenCV là một thư viện mã nguồn mở rộng lớn và mạnh mẽ dành cho xử lý ảnh và thị giác máy tính. Viết tắt của "Open Source Computer Vision Library," OpenCV cung cấp một loạt các công cụ và chức năng để xử lý ảnh số, nhận diện vật thể, phát hiện đối tượng, xử lý video và nhiều ứng dụng khác trong lĩnh vực thị giác máy tính.</w:t>
       </w:r>
       <w:r>
-        <w:t xml:space="preserve"> </w:t>
-      </w:r>
-      <w:r>
-        <w:t>OpenCV giúp người dùng dễ dàng thực hiện các tác vụ xử lý ảnh và thị giác máy tính một cách hiệu quả, từ các thao tác cơ bản đến các ứng dụng phức tạp.</w:t>
+        <w:t xml:space="preserve"> OpenCV giúp người dùng dễ dàng thực hiện các tác vụ xử lý ảnh và thị giác máy tính một cách hiệu quả, từ các thao tác cơ bản đến các ứng dụng phức tạp.</w:t>
       </w:r>
     </w:p>
     <w:p>
@@ -5864,7 +5861,19 @@
         <w:t xml:space="preserve">4. </w:t>
       </w:r>
       <w:r>
-        <w:t>Xây dựng ứng dụng dùng .Net 7.0 sử dụng Framwork WinUI để xây dựng ưng dụng trên Windows</w:t>
+        <w:t xml:space="preserve">Xây dựng ứng dụng dùng .Net </w:t>
+      </w:r>
+      <w:r>
+        <w:t>6</w:t>
+      </w:r>
+      <w:r>
+        <w:t>.0 sử dụng Framwork WinUI</w:t>
+      </w:r>
+      <w:r>
+        <w:t xml:space="preserve"> 3</w:t>
+      </w:r>
+      <w:r>
+        <w:t xml:space="preserve"> để xây dựng ưng dụng trên Windows</w:t>
       </w:r>
     </w:p>
     <w:p>
@@ -5904,7 +5913,19 @@
         <w:ind w:firstLine="720"/>
       </w:pPr>
       <w:r>
-        <w:t>Đề tài tập trung vào việc phát triển một hệ thống chatbot thông minh hỗ trợ sinh viên Đại học Bách Khoa (ĐHBK) tìm kiếm thông tin sử dụng API của GPT. Phạm vi của nghiên cứu bao gồm:</w:t>
+        <w:t xml:space="preserve">Đề tài tập trung vào việc phát triển một </w:t>
+      </w:r>
+      <w:r>
+        <w:t>ứng dụng</w:t>
+      </w:r>
+      <w:r>
+        <w:t xml:space="preserve"> hỗ trợ </w:t>
+      </w:r>
+      <w:r>
+        <w:t>người dùng có nhu cầu chỉnh sửa ảnh và trích xuất thông tin nhanh chóng</w:t>
+      </w:r>
+      <w:r>
+        <w:t>. Phạm vi của nghiên cứu bao gồm:</w:t>
       </w:r>
     </w:p>
     <w:p>
@@ -5912,7 +5933,16 @@
         <w:ind w:firstLine="720"/>
       </w:pPr>
       <w:r>
-        <w:t>Xây dựng giao diện và tương tác người dùng: Thiết kế một giao diện trực quan và thân thiện giúp sinh viên tương tác với chatbot thông qua ngôn ngữ tự nhiên để tìm kiếm thông tin.</w:t>
+        <w:t xml:space="preserve">Xây dựng giao diện và tương tác người dùng: Thiết kế một giao diện trực quan và thân thiện giúp </w:t>
+      </w:r>
+      <w:r>
+        <w:t>người dùng</w:t>
+      </w:r>
+      <w:r>
+        <w:t xml:space="preserve"> tương tác với </w:t>
+      </w:r>
+      <w:r>
+        <w:t>ứng dụng trên Windows quen thuộc.</w:t>
       </w:r>
     </w:p>
     <w:p>
@@ -5920,7 +5950,13 @@
         <w:ind w:firstLine="720"/>
       </w:pPr>
       <w:r>
-        <w:t>Kết nối API của GPT: Phát triển kết nối API giữa hệ thống chatbot và mô hình GPT để gửi yêu cầu tìm kiếm thông tin và nhận phản hồi.</w:t>
+        <w:t>Xây dựng kiến trúc ứng dụng</w:t>
+      </w:r>
+      <w:r>
+        <w:t xml:space="preserve">: Phát triển </w:t>
+      </w:r>
+      <w:r>
+        <w:t>kiến trúc phần mềm phù hợp cho việc quản lý hệ thống và xử lý dữ liệu ảnh và văn bản.</w:t>
       </w:r>
     </w:p>
     <w:p>
@@ -5928,7 +5964,16 @@
         <w:ind w:firstLine="720"/>
       </w:pPr>
       <w:r>
-        <w:t>Xây dựng mô hình tìm kiếm thông tin: Xây dựng một mô hình tìm kiếm thông tin dựa trên yêu cầu của người dùng. Mô hình này sẽ xử lý và phân tích yêu cầu tìm kiếm, sau đó gửi yêu cầu tới API của GPT để tạo ra phản hồi.</w:t>
+        <w:t xml:space="preserve">Xây dựng </w:t>
+      </w:r>
+      <w:r>
+        <w:t>các đầu ra phù hợp</w:t>
+      </w:r>
+      <w:r>
+        <w:t>:</w:t>
+      </w:r>
+      <w:r>
+        <w:t xml:space="preserve"> Lực chọn các dạng đầu ra của phần mềm từ ảnh, văn bản dưới nhiều hình thức phù hợp với nhu cầu người dùng.</w:t>
       </w:r>
     </w:p>
     <w:p>
@@ -5954,7 +5999,28 @@
         <w:ind w:firstLine="720"/>
       </w:pPr>
       <w:r>
-        <w:t>Nghiên cứu và hiểu về công nghệ GPT: Đầu tiên, tiến hành nghiên cứu chi tiết về công nghệ GPT, hiểu cách mô hình hoạt động và khả năng của nó trong việc xử lý ngôn ngữ tự nhiên.</w:t>
+        <w:t>Nghiên cứu và tìm hiểu OpenCV</w:t>
+      </w:r>
+      <w:r>
+        <w:t xml:space="preserve">: Đầu tiên, tiến hành nghiên cứu chi tiết về </w:t>
+      </w:r>
+      <w:r>
+        <w:t>OpenCV</w:t>
+      </w:r>
+      <w:r>
+        <w:t xml:space="preserve">, hiểu cách </w:t>
+      </w:r>
+      <w:r>
+        <w:t>thư viện này</w:t>
+      </w:r>
+      <w:r>
+        <w:t xml:space="preserve"> hoạt động và khả năng của nó trong việc xử lý </w:t>
+      </w:r>
+      <w:r>
+        <w:t>ảnh</w:t>
+      </w:r>
+      <w:r>
+        <w:t>.</w:t>
       </w:r>
     </w:p>
     <w:p>
@@ -5962,7 +6028,16 @@
         <w:ind w:firstLine="720"/>
       </w:pPr>
       <w:r>
-        <w:t>Thiết kế giao diện và tương tác người dùng: Dựa trên nghiên cứu về nguyên tắc thiết kế giao diện người dùng và trải nghiệm người dùng, chúng ta sẽ thiết kế một giao diện dễ sử dụng và hợp nhất với nhu cầu của sinh viên ĐHBK.</w:t>
+        <w:t xml:space="preserve">Thiết kế giao diện </w:t>
+      </w:r>
+      <w:r>
+        <w:t>dùng WinUI 3 Framwork</w:t>
+      </w:r>
+      <w:r>
+        <w:t xml:space="preserve">: </w:t>
+      </w:r>
+      <w:r>
+        <w:t xml:space="preserve">Dựa trên giao diện Windows phổ biến tiến hành nghiên cứu sử dụng các thành phần giao diện kết hợp với nhau để ra được giao diện phù hợp. Bên cạnh đó cũng cần chú trọng việc tổ chức thuận tiện cho việc phát triển và bảo trì. </w:t>
       </w:r>
     </w:p>
     <w:p>
@@ -5970,7 +6045,25 @@
         <w:ind w:firstLine="720"/>
       </w:pPr>
       <w:r>
-        <w:t>Xây dựng mô hình tìm kiếm thông tin: Sử dụng các phương pháp xử lý ngôn ngữ tự nhiên và học máy, chúng ta sẽ xây dựng một mô hình tìm kiếm thông tin có khả năng xử lý yêu cầu tìm kiếm của người dùng và tương tác với GPT để tạo ra phản hồi.</w:t>
+        <w:t>Nghiên cứu thành phần chỉnh sửa ảnh</w:t>
+      </w:r>
+      <w:r>
+        <w:t xml:space="preserve">: Sử dụng các </w:t>
+      </w:r>
+      <w:r>
+        <w:t>các thành phần hỗ trợ của OpenCv và pilgram</w:t>
+      </w:r>
+      <w:r>
+        <w:t xml:space="preserve">, chúng ta sẽ xây dựng một </w:t>
+      </w:r>
+      <w:r>
+        <w:t xml:space="preserve">số tính năng xử lý ảnh </w:t>
+      </w:r>
+      <w:r>
+        <w:t xml:space="preserve">có khả năng xử lý yêu cầu </w:t>
+      </w:r>
+      <w:r>
+        <w:t>xóa vật thể và thay đổi màu ảnh.</w:t>
       </w:r>
     </w:p>
     <w:p>
@@ -5979,7 +6072,36 @@
       </w:pPr>
       <w:r>
         <w:lastRenderedPageBreak/>
-        <w:t>Thử nghiệm và đánh giá: Cuối cùng, chúng ta sẽ tiến hành các thử nghiệm với sinh viên thực sự để đánh giá hiệu suất của hệ thống chatbot. Phản hồi từ người dùng sẽ được thu thập và phân tích để cải thiện hệ thống.</w:t>
+        <w:t>Nghiên cứu trích xuất thông tin thông qua OCR: Tìm hiểu về lý thuyết, nguyên lý và cách thức triển khai của OCR. Đưa kiến thức này vào ứng dụng để trích xuất thông từ đơn giản đến phức tạp. Giúp quá trình trích xuất thông tin đỡ tốn quá nhiều chi phí.</w:t>
+      </w:r>
+    </w:p>
+    <w:p>
+      <w:pPr>
+        <w:ind w:firstLine="720"/>
+      </w:pPr>
+      <w:r>
+        <w:t xml:space="preserve">Thử nghiệm và đánh giá: Cuối cùng, chúng ta sẽ tiến hành các thử nghiệm với </w:t>
+      </w:r>
+      <w:r>
+        <w:t>trường hợp xử lý ảnh và trích xuất thông tin</w:t>
+      </w:r>
+      <w:r>
+        <w:t xml:space="preserve"> thực</w:t>
+      </w:r>
+      <w:r>
+        <w:t xml:space="preserve"> tế </w:t>
+      </w:r>
+      <w:r>
+        <w:t xml:space="preserve">để đánh giá hiệu suất của </w:t>
+      </w:r>
+      <w:r>
+        <w:t>ứng dụng Windows</w:t>
+      </w:r>
+      <w:r>
+        <w:t xml:space="preserve">. </w:t>
+      </w:r>
+      <w:r>
+        <w:t>Mọi vấn đề gặp phải sẽ được ghi nhận và cải thiện ứng dụng.</w:t>
       </w:r>
     </w:p>
     <w:p>
@@ -6119,6 +6241,7 @@
         <w:jc w:val="left"/>
       </w:pPr>
       <w:r>
+        <w:lastRenderedPageBreak/>
         <w:t>Các kiến thức, phương pháp và kết quả thu được từ đề tài này có thể đóng vai trò như một cơ sở để tiếp tục nghiên cứu và phát triển trong tương lai. Các nghiên cứu sau này có thể tập trung vào việc mở rộng phạm vi ứng dụng, cải thiện hiệu suất hệ thống, và nâng cao khả năng tương tác ngôn ngữ tự nhiên của chatbot.</w:t>
       </w:r>
     </w:p>
@@ -6128,7 +6251,6 @@
         <w:jc w:val="left"/>
       </w:pPr>
       <w:r>
-        <w:lastRenderedPageBreak/>
         <w:br w:type="page"/>
       </w:r>
     </w:p>

</xml_diff>

<commit_message>
Các đóng góp của luận văn
</commit_message>
<xml_diff>
--- a/Cao_Thanh_Danh_1912836.docx
+++ b/Cao_Thanh_Danh_1912836.docx
@@ -6135,7 +6135,7 @@
         <w:jc w:val="left"/>
       </w:pPr>
       <w:r>
-        <w:t>Cải thiện trải nghiệm tìm kiếm thông tin của sinh viên</w:t>
+        <w:t>Xứ lý ảnh đơn giản, nhanh gọn và chính xác</w:t>
       </w:r>
     </w:p>
     <w:p>
@@ -6145,7 +6145,40 @@
         <w:jc w:val="left"/>
       </w:pPr>
       <w:r>
-        <w:t>Hệ thống chatbot thông minh phát triển trong đề tài sẽ giúp cải thiện trải nghiệm tìm kiếm thông tin của sinh viên Đại học Bách Khoa. Thay vì phải tốn thời gian và công sức để tìm kiếm thông tin từ nhiều nguồn khác nhau, sinh viên có thể tương tác với chatbot một cách tự nhiên và thuận tiện để tìm kiếm thông tin liên quan đến khóa học, tài liệu, dự án nghiên cứu và nhiều chủ đề khác.</w:t>
+        <w:t>Ứng dụng Windows</w:t>
+      </w:r>
+      <w:r>
+        <w:t xml:space="preserve"> trong đề tài sẽ giúp cải thiện trải nghiệm</w:t>
+      </w:r>
+      <w:r>
+        <w:t xml:space="preserve"> xử lý ảnh đơn.</w:t>
+      </w:r>
+      <w:r>
+        <w:t xml:space="preserve"> Thay vì phải tốn thời gian và công sức để</w:t>
+      </w:r>
+      <w:r>
+        <w:t xml:space="preserve"> sử dụng một ứng dụng phức</w:t>
+      </w:r>
+      <w:r>
+        <w:t xml:space="preserve">, </w:t>
+      </w:r>
+      <w:r>
+        <w:t>người dùng</w:t>
+      </w:r>
+      <w:r>
+        <w:t xml:space="preserve"> có thể tương tác </w:t>
+      </w:r>
+      <w:r>
+        <w:t>với ứng dụng đơn giản</w:t>
+      </w:r>
+      <w:r>
+        <w:t xml:space="preserve"> và thuận tiện </w:t>
+      </w:r>
+      <w:r>
+        <w:t>để xóa vật thể và chỉnh sửa ảnh</w:t>
+      </w:r>
+      <w:r>
+        <w:t>.</w:t>
       </w:r>
     </w:p>
     <w:p>
@@ -6159,7 +6192,10 @@
         <w:jc w:val="left"/>
       </w:pPr>
       <w:r>
-        <w:t>Sử dụng trí tuệ nhân tạo để tối ưu hóa quá trình tìm kiếm</w:t>
+        <w:t xml:space="preserve">Sử dụng </w:t>
+      </w:r>
+      <w:r>
+        <w:t>OCR trích xuất tự động:</w:t>
       </w:r>
     </w:p>
     <w:p>
@@ -6169,7 +6205,52 @@
         <w:jc w:val="left"/>
       </w:pPr>
       <w:r>
-        <w:t>Sử dụng công nghệ GPT, đề tài này giúp kết hợp trí tuệ nhân tạo và ngôn ngữ tự nhiên để xây dựng một chatbot thông minh có khả năng tìm kiếm thông tin theo yêu cầu của người dùng. Điều này giúp cải thiện hiệu quả tìm kiếm và đảm bảo rằng thông tin cung cấp là chính xác và liên quan.</w:t>
+        <w:t xml:space="preserve">Sử dụng </w:t>
+      </w:r>
+      <w:r>
+        <w:t>kĩ thuật OCR</w:t>
+      </w:r>
+      <w:r>
+        <w:t xml:space="preserve">, đề tài này giúp kết hợp </w:t>
+      </w:r>
+      <w:r>
+        <w:t>xử lý ảnh</w:t>
+      </w:r>
+      <w:r>
+        <w:t xml:space="preserve"> và </w:t>
+      </w:r>
+      <w:r>
+        <w:t>thị giác máy</w:t>
+      </w:r>
+      <w:r>
+        <w:t xml:space="preserve"> để xây dựng </w:t>
+      </w:r>
+      <w:r>
+        <w:t>một ứng dụng thông minh</w:t>
+      </w:r>
+      <w:r>
+        <w:t xml:space="preserve"> có khả năng </w:t>
+      </w:r>
+      <w:r>
+        <w:t>trích xuất</w:t>
+      </w:r>
+      <w:r>
+        <w:t xml:space="preserve"> thông tin </w:t>
+      </w:r>
+      <w:r>
+        <w:t xml:space="preserve">tự động </w:t>
+      </w:r>
+      <w:r>
+        <w:t xml:space="preserve">theo </w:t>
+      </w:r>
+      <w:r>
+        <w:t>nhu</w:t>
+      </w:r>
+      <w:r>
+        <w:t xml:space="preserve"> cầu của người dùng. Điều này giúp </w:t>
+      </w:r>
+      <w:r>
+        <w:t>tiết kiệm thời gian và công sức trong việc trích xuất thông tin bằng thủ công.</w:t>
       </w:r>
     </w:p>
     <w:p>
@@ -6183,7 +6264,7 @@
         <w:jc w:val="left"/>
       </w:pPr>
       <w:r>
-        <w:t>Phát triển kỹ năng lập trình và phân tích dữ liệu</w:t>
+        <w:t>Môi trường xây dựng quen thuộc và dễ sử dụng:</w:t>
       </w:r>
     </w:p>
     <w:p>
@@ -6193,56 +6274,7 @@
         <w:jc w:val="left"/>
       </w:pPr>
       <w:r>
-        <w:t>Để xây dựng hệ thống chatbot và mô hình tìm kiếm thông tin, người thực hiện đề tài sẽ phải áp dụng kiến thức về lập trình, xử lý ngôn ngữ tự nhiên và học máy. Quá trình này sẽ giúp họ phát triển và củng cố kỹ năng trong việc xây dựng và triển khai các ứng dụng dựa trên trí tuệ nhân tạo.</w:t>
-      </w:r>
-    </w:p>
-    <w:p>
-      <w:pPr>
-        <w:pStyle w:val="ListParagraph"/>
-        <w:numPr>
-          <w:ilvl w:val="0"/>
-          <w:numId w:val="32"/>
-        </w:numPr>
-        <w:spacing w:before="0" w:line="276" w:lineRule="auto"/>
-        <w:jc w:val="left"/>
-      </w:pPr>
-      <w:r>
-        <w:t>Nâng cao ý thức về ứng dụng công nghệ trong giáo dục</w:t>
-      </w:r>
-    </w:p>
-    <w:p>
-      <w:pPr>
-        <w:spacing w:before="0" w:line="276" w:lineRule="auto"/>
-        <w:ind w:firstLine="720"/>
-        <w:jc w:val="left"/>
-      </w:pPr>
-      <w:r>
-        <w:t>Việc thực hiện đề tài này đồng nghĩa với việc đưa ra một ứng dụng thực tế của công nghệ trong lĩnh vực giáo dục. Điều này có thể thúc đẩy ý thức và hiểu biết của cả cộng đồng về tiềm năng của trí tuệ nhân tạo trong việc cải thiện quá trình học tập và nghiên cứu.</w:t>
-      </w:r>
-    </w:p>
-    <w:p>
-      <w:pPr>
-        <w:pStyle w:val="ListParagraph"/>
-        <w:numPr>
-          <w:ilvl w:val="0"/>
-          <w:numId w:val="32"/>
-        </w:numPr>
-        <w:spacing w:before="0" w:line="276" w:lineRule="auto"/>
-        <w:jc w:val="left"/>
-      </w:pPr>
-      <w:r>
-        <w:t>Xây dựng cơ sở cho nghiên cứu và phát triển tương lai</w:t>
-      </w:r>
-    </w:p>
-    <w:p>
-      <w:pPr>
-        <w:spacing w:before="0" w:line="276" w:lineRule="auto"/>
-        <w:ind w:firstLine="720"/>
-        <w:jc w:val="left"/>
-      </w:pPr>
-      <w:r>
-        <w:lastRenderedPageBreak/>
-        <w:t>Các kiến thức, phương pháp và kết quả thu được từ đề tài này có thể đóng vai trò như một cơ sở để tiếp tục nghiên cứu và phát triển trong tương lai. Các nghiên cứu sau này có thể tập trung vào việc mở rộng phạm vi ứng dụng, cải thiện hiệu suất hệ thống, và nâng cao khả năng tương tác ngôn ngữ tự nhiên của chatbot.</w:t>
+        <w:t>Việc lựa chọn xây dựng ứng dụng trên Windows vì đây là một trong những hệ điều hành được sử dụng phố biến hiện nay. Qua đó người dùng không cần mất quá nhiều thời gian tìm hiểu và vận dụng công việc để mang lại hiệu quả kịp thời.</w:t>
       </w:r>
     </w:p>
     <w:p>

</xml_diff>

<commit_message>
Khái niệm về xử lý ảnh và thị giác máy tính
</commit_message>
<xml_diff>
--- a/Cao_Thanh_Danh_1912836.docx
+++ b/Cao_Thanh_Danh_1912836.docx
@@ -6316,16 +6316,7 @@
       </w:pPr>
       <w:bookmarkStart w:id="25" w:name="_Toc143557036"/>
       <w:r>
-        <w:rPr>
-          <w:lang w:val="vi-VN"/>
-        </w:rPr>
-        <w:t>Chatbot</w:t>
-      </w:r>
-      <w:r>
-        <w:rPr>
-          <w:lang w:val="vi-VN"/>
-        </w:rPr>
-        <w:t xml:space="preserve"> và ứng dụng</w:t>
+        <w:t>Giới thiệu về xử lý ảnh và thị giác máy</w:t>
       </w:r>
       <w:bookmarkEnd w:id="25"/>
       <w:r>
@@ -6341,13 +6332,13 @@
       </w:pPr>
       <w:bookmarkStart w:id="26" w:name="_Toc143557037"/>
       <w:r>
-        <w:t xml:space="preserve">Khái niệm về </w:t>
-      </w:r>
-      <w:r>
-        <w:t>Chatbot</w:t>
+        <w:t xml:space="preserve">Khái niệm </w:t>
       </w:r>
       <w:bookmarkEnd w:id="26"/>
       <w:r>
+        <w:t>về xử lý ảnh</w:t>
+      </w:r>
+      <w:r>
         <w:t xml:space="preserve"> </w:t>
       </w:r>
     </w:p>
@@ -6359,138 +6350,10 @@
         </w:rPr>
       </w:pPr>
       <w:r>
-        <w:t>Trong</w:t>
-      </w:r>
-      <w:r>
-        <w:rPr>
-          <w:lang w:val="vi-VN"/>
-        </w:rPr>
-        <w:t xml:space="preserve"> bài báo </w:t>
-      </w:r>
-      <w:r>
-        <w:rPr>
-          <w:lang w:val="vi-VN"/>
-        </w:rPr>
-        <w:fldChar w:fldCharType="begin"/>
-      </w:r>
-      <w:r>
-        <w:rPr>
-          <w:lang w:val="vi-VN"/>
-        </w:rPr>
-        <w:instrText xml:space="preserve"> ADDIN EN.CITE &lt;EndNote&gt;&lt;Cite&gt;&lt;Author&gt;Rautela&lt;/Author&gt;&lt;Year&gt;2022&lt;/Year&gt;&lt;RecNum&gt;3&lt;/RecNum&gt;&lt;DisplayText&gt;[1]&lt;/DisplayText&gt;&lt;record&gt;&lt;rec-number&gt;3&lt;/rec-number&gt;&lt;foreign-keys&gt;&lt;key app="EN" db-id="00tfrx2tgtw9waefddnp9rt8e05p5r2ea0z9" timestamp="1692518829"&gt;3&lt;/key&gt;&lt;/foreign-keys&gt;&lt;ref-type name="Journal Article"&gt;17&lt;/ref-type&gt;&lt;contributors&gt;&lt;authors&gt;&lt;author&gt;Sakshi; Satnam Singh; Reeta Rautela&lt;/author&gt;&lt;/authors&gt;&lt;/contributors&gt;&lt;titles&gt;&lt;title&gt;Chatbot: A Bridge Between Technology and Learn&lt;/title&gt;&lt;secondary-title&gt;2022 International Conference on Cyber Resilience (ICCR)&lt;/secondary-title&gt;&lt;/titles&gt;&lt;periodical&gt;&lt;full-title&gt;2022 International Conference on Cyber Resilience (ICCR)&lt;/full-title&gt;&lt;/periodical&gt;&lt;dates&gt;&lt;year&gt;2022&lt;/year&gt;&lt;/dates&gt;&lt;urls&gt;&lt;/urls&gt;&lt;/record&gt;&lt;/Cite&gt;&lt;/EndNote&gt;</w:instrText>
-      </w:r>
-      <w:r>
-        <w:rPr>
-          <w:lang w:val="vi-VN"/>
-        </w:rPr>
-        <w:fldChar w:fldCharType="separate"/>
-      </w:r>
-      <w:r>
-        <w:rPr>
-          <w:noProof/>
-          <w:lang w:val="vi-VN"/>
-        </w:rPr>
-        <w:t>[</w:t>
-      </w:r>
-      <w:hyperlink w:anchor="_ENREF_1" w:tooltip="Rautela, 2022 #3" w:history="1">
-        <w:r>
-          <w:rPr>
-            <w:noProof/>
-            <w:lang w:val="vi-VN"/>
-          </w:rPr>
-          <w:t>1</w:t>
-        </w:r>
-      </w:hyperlink>
-      <w:r>
-        <w:rPr>
-          <w:noProof/>
-          <w:lang w:val="vi-VN"/>
-        </w:rPr>
-        <w:t>]</w:t>
-      </w:r>
-      <w:r>
-        <w:rPr>
-          <w:lang w:val="vi-VN"/>
-        </w:rPr>
-        <w:fldChar w:fldCharType="end"/>
-      </w:r>
-      <w:r>
-        <w:rPr>
-          <w:lang w:val="vi-VN"/>
-        </w:rPr>
-        <w:t xml:space="preserve">, tác giả có đề cập </w:t>
-      </w:r>
-      <w:r>
-        <w:rPr>
-          <w:lang w:val="vi-VN"/>
-        </w:rPr>
-        <w:t>“</w:t>
-      </w:r>
-      <w:r>
-        <w:rPr>
-          <w:lang w:val="vi-VN"/>
-        </w:rPr>
-        <w:t>Chatbot</w:t>
-      </w:r>
-      <w:r>
-        <w:rPr>
-          <w:lang w:val="vi-VN"/>
-        </w:rPr>
-        <w:t xml:space="preserve"> là một phần mềm hỗ trợ giao tiếp giữa người và máy. Các </w:t>
-      </w:r>
-      <w:r>
-        <w:rPr>
-          <w:lang w:val="vi-VN"/>
-        </w:rPr>
-        <w:t>chatbot</w:t>
-      </w:r>
-      <w:r>
-        <w:rPr>
-          <w:lang w:val="vi-VN"/>
-        </w:rPr>
-        <w:t xml:space="preserve"> được cài đặt một lượng thông tin và có khả năng đưa ra câu trả lời hoặc các quyết định khi người dùng truy vấn.</w:t>
-      </w:r>
-      <w:r>
-        <w:rPr>
-          <w:lang w:val="vi-VN"/>
-        </w:rPr>
-        <w:t>”</w:t>
-      </w:r>
-      <w:r>
-        <w:rPr>
-          <w:lang w:val="vi-VN"/>
-        </w:rPr>
-        <w:t xml:space="preserve"> Với </w:t>
-      </w:r>
-      <w:r>
-        <w:rPr>
-          <w:lang w:val="vi-VN"/>
-        </w:rPr>
-        <w:t>chatbot</w:t>
-      </w:r>
-      <w:r>
-        <w:rPr>
-          <w:lang w:val="vi-VN"/>
-        </w:rPr>
-        <w:t xml:space="preserve">, người dùng có thể giao tiếp với các hệ thống bằng ngôn ngữ tự nhiên (natural language) mà không cần phải sử dụng các ngôn ngữ lập trình phức tạp. </w:t>
-      </w:r>
-      <w:r>
-        <w:rPr>
-          <w:lang w:val="vi-VN"/>
-        </w:rPr>
-        <w:t>Chatbot</w:t>
-      </w:r>
-      <w:r>
-        <w:rPr>
-          <w:lang w:val="vi-VN"/>
-        </w:rPr>
-        <w:t xml:space="preserve"> đóng vai trò như một trợ lý ảo, có thể được sử dụng trong nhiều lĩnh vực khác nhau như kinh doanh, y tế và cả trong giáo </w:t>
-      </w:r>
-      <w:r>
-        <w:rPr>
-          <w:lang w:val="vi-VN"/>
-        </w:rPr>
-        <w:t>dục.</w:t>
+        <w:t xml:space="preserve">Xứ lý ảnh là một dạng xử lý tín hiệu trong kỹ thuật điện và toán học liên quan đến phân tích, thay đổi và cải thiện chất lượng tín hiệu. Trong việc xử lý tín hiệu này có đầu vào là ảnh và đầu ra cũng là ảnh. Đây là lĩnh vực quan trọng trong khóa học máy tính và công nghệ thông tin, có ứng dụng rộng rãi trong nhiều lĩnh vực </w:t>
+      </w:r>
+      <w:r>
+        <w:t>từ công nghiệp đến y tế, giải trí và nhiều ngành công nghiệp khác.</w:t>
       </w:r>
     </w:p>
     <w:p>
@@ -6511,10 +6374,7 @@
         <w:t xml:space="preserve">Phân loại </w:t>
       </w:r>
       <w:r>
-        <w:rPr>
-          <w:lang w:val="vi-VN"/>
-        </w:rPr>
-        <w:t>chatbot</w:t>
+        <w:t>xử lý ảnh:</w:t>
       </w:r>
     </w:p>
     <w:p>
@@ -6529,158 +6389,31 @@
         </w:rPr>
       </w:pPr>
       <w:r>
-        <w:rPr>
-          <w:lang w:val="vi-VN"/>
-        </w:rPr>
-        <w:t>Theo mục đích sử dụng:</w:t>
-      </w:r>
-    </w:p>
-    <w:p>
-      <w:pPr>
-        <w:pStyle w:val="ListParagraph"/>
-        <w:numPr>
-          <w:ilvl w:val="1"/>
-          <w:numId w:val="33"/>
-        </w:numPr>
-        <w:ind w:left="284"/>
-        <w:rPr>
-          <w:lang w:val="vi-VN"/>
-        </w:rPr>
-      </w:pPr>
-      <w:r>
-        <w:rPr>
-          <w:lang w:val="vi-VN"/>
-        </w:rPr>
-        <w:t>Chatbot</w:t>
-      </w:r>
-      <w:r>
-        <w:rPr>
-          <w:lang w:val="vi-VN"/>
-        </w:rPr>
-        <w:t xml:space="preserve"> hỗ trợ khách hàng (Customer Support </w:t>
-      </w:r>
-      <w:r>
-        <w:rPr>
-          <w:lang w:val="vi-VN"/>
-        </w:rPr>
-        <w:t>Chatbot</w:t>
-      </w:r>
-      <w:r>
-        <w:rPr>
-          <w:lang w:val="vi-VN"/>
-        </w:rPr>
-        <w:t>): Thiết kế để giải quyết các vấn đề, trả lời câu hỏi và cung cấp hỗ trợ cho khách hàng trong thời gian thực.</w:t>
-      </w:r>
-    </w:p>
-    <w:p>
-      <w:pPr>
-        <w:pStyle w:val="ListParagraph"/>
-        <w:numPr>
-          <w:ilvl w:val="0"/>
-          <w:numId w:val="34"/>
-        </w:numPr>
-        <w:ind w:left="284"/>
-        <w:rPr>
-          <w:lang w:val="vi-VN"/>
-        </w:rPr>
-      </w:pPr>
-      <w:r>
-        <w:rPr>
-          <w:lang w:val="vi-VN"/>
-        </w:rPr>
-        <w:t>Chatbot</w:t>
-      </w:r>
-      <w:r>
-        <w:rPr>
-          <w:lang w:val="vi-VN"/>
-        </w:rPr>
-        <w:t xml:space="preserve"> giáo dục (Educational </w:t>
-      </w:r>
-      <w:r>
-        <w:rPr>
-          <w:lang w:val="vi-VN"/>
-        </w:rPr>
-        <w:t>Chatbot</w:t>
-      </w:r>
-      <w:r>
-        <w:rPr>
-          <w:lang w:val="vi-VN"/>
-        </w:rPr>
-        <w:t>): Cung cấp thông tin và kiến thức cho người dùng, thường được sử dụng trong môi trường học tập.</w:t>
-      </w:r>
-    </w:p>
-    <w:p>
-      <w:pPr>
-        <w:pStyle w:val="ListParagraph"/>
-        <w:numPr>
-          <w:ilvl w:val="0"/>
-          <w:numId w:val="34"/>
-        </w:numPr>
-        <w:ind w:left="284"/>
-        <w:rPr>
-          <w:lang w:val="vi-VN"/>
-        </w:rPr>
-      </w:pPr>
-      <w:r>
-        <w:rPr>
-          <w:lang w:val="vi-VN"/>
-        </w:rPr>
-        <w:t>Chatbot</w:t>
-      </w:r>
-      <w:r>
-        <w:rPr>
-          <w:lang w:val="vi-VN"/>
-        </w:rPr>
-        <w:t xml:space="preserve"> giải trí (Entertainment </w:t>
-      </w:r>
-      <w:r>
-        <w:rPr>
-          <w:lang w:val="vi-VN"/>
-        </w:rPr>
-        <w:t>Chatbot</w:t>
-      </w:r>
-      <w:r>
-        <w:rPr>
-          <w:lang w:val="vi-VN"/>
-        </w:rPr>
-        <w:t>): Tạo nội dung giải trí như đùa cợt, kể chuyện, hoặc thực hiện trò chơi cùng người dùng.</w:t>
-      </w:r>
-    </w:p>
-    <w:p>
-      <w:pPr>
-        <w:pStyle w:val="ListParagraph"/>
-        <w:numPr>
-          <w:ilvl w:val="0"/>
-          <w:numId w:val="34"/>
-        </w:numPr>
-        <w:ind w:left="284"/>
-        <w:rPr>
-          <w:lang w:val="vi-VN"/>
-        </w:rPr>
-      </w:pPr>
-      <w:r>
-        <w:rPr>
-          <w:lang w:val="vi-VN"/>
-        </w:rPr>
-        <w:t>Chatbot</w:t>
-      </w:r>
-      <w:r>
-        <w:rPr>
-          <w:lang w:val="vi-VN"/>
-        </w:rPr>
-        <w:t xml:space="preserve"> thương mại (Commerce </w:t>
-      </w:r>
-      <w:r>
-        <w:rPr>
-          <w:lang w:val="vi-VN"/>
-        </w:rPr>
-        <w:t>Chatbot</w:t>
-      </w:r>
-      <w:r>
-        <w:rPr>
-          <w:lang w:val="vi-VN"/>
-        </w:rPr>
-        <w:t>): Hỗ trợ quá trình mua sắm trực tuyến, tư vấn sản phẩm, và giúp khách hàng tìm kiếm thông tin về sản phẩm, dịch vụ.</w:t>
+        <w:t>Xử lý ảnh tương tự</w:t>
+      </w:r>
+      <w:r>
+        <w:rPr>
+          <w:lang w:val="vi-VN"/>
+        </w:rPr>
+        <w:t>:</w:t>
+      </w:r>
+      <w:r>
+        <w:t xml:space="preserve"> </w:t>
+      </w:r>
+      <w:r>
+        <w:t>Xử lý ảnh tương tự sử dụng các phương pháp và kỹ thuật được áp dụng trực tiếp lên tín hiệu tương tự, ví dụ như các tín hiệu điện áp, dòng điện hoặc sóng.</w:t>
+      </w:r>
+      <w:r>
+        <w:t xml:space="preserve"> </w:t>
+      </w:r>
+      <w:r>
+        <w:t xml:space="preserve">Trong kiểu xử lý này, hình ảnh được xử lý </w:t>
+      </w:r>
+      <w:r>
+        <w:t>dưới dạng</w:t>
+      </w:r>
+      <w:r>
+        <w:t xml:space="preserve"> điện bằng cách thay đổi tín hiệu điện. Ví dụ phổ biến bao gồm là hình ảnh truyền hình.</w:t>
       </w:r>
     </w:p>
     <w:p>
@@ -6695,10 +6428,19 @@
         </w:rPr>
       </w:pPr>
       <w:r>
-        <w:rPr>
-          <w:lang w:val="vi-VN"/>
-        </w:rPr>
-        <w:t>Theo khả năng:</w:t>
+        <w:t>Xử lý ảnh kỹ thuật số</w:t>
+      </w:r>
+      <w:r>
+        <w:rPr>
+          <w:lang w:val="vi-VN"/>
+        </w:rPr>
+        <w:t>:</w:t>
+      </w:r>
+      <w:r>
+        <w:t xml:space="preserve"> </w:t>
+      </w:r>
+      <w:r>
+        <w:t>Xử lý ảnh số là việc sử dụng các thuật toán và phương pháp tính toán để xử lý hình ảnh dưới dạng số, thông qua việc biểu diễn ảnh dưới dạng ma trận số.</w:t>
       </w:r>
     </w:p>
     <w:p>
@@ -6706,127 +6448,20 @@
         <w:pStyle w:val="ListParagraph"/>
         <w:numPr>
           <w:ilvl w:val="0"/>
-          <w:numId w:val="35"/>
+          <w:numId w:val="32"/>
         </w:numPr>
-        <w:ind w:left="284"/>
-        <w:rPr>
-          <w:lang w:val="vi-VN"/>
-        </w:rPr>
-      </w:pPr>
-      <w:r>
-        <w:rPr>
-          <w:lang w:val="vi-VN"/>
-        </w:rPr>
-        <w:t>Chatbot</w:t>
-      </w:r>
-      <w:r>
-        <w:rPr>
-          <w:lang w:val="vi-VN"/>
-        </w:rPr>
-        <w:t xml:space="preserve"> dựa trên </w:t>
-      </w:r>
-      <w:r>
-        <w:rPr>
-          <w:lang w:val="vi-VN"/>
-        </w:rPr>
-        <w:t xml:space="preserve">nguyên tắc </w:t>
-      </w:r>
-      <w:r>
-        <w:rPr>
-          <w:lang w:val="vi-VN"/>
-        </w:rPr>
-        <w:t xml:space="preserve">(Rule-Based </w:t>
-      </w:r>
-      <w:r>
-        <w:rPr>
-          <w:lang w:val="vi-VN"/>
-        </w:rPr>
-        <w:t>Chatbot</w:t>
-      </w:r>
-      <w:r>
-        <w:rPr>
-          <w:lang w:val="vi-VN"/>
-        </w:rPr>
-        <w:t xml:space="preserve">): Hoạt động dựa trên các quy tắc và kịch bản được lập trình trước. Các phản hồi của </w:t>
-      </w:r>
-      <w:r>
-        <w:rPr>
-          <w:lang w:val="vi-VN"/>
-        </w:rPr>
-        <w:t>chatbot</w:t>
-      </w:r>
-      <w:r>
-        <w:rPr>
-          <w:lang w:val="vi-VN"/>
-        </w:rPr>
-        <w:t xml:space="preserve"> bị giới hạn trong phạm vi những gì đã được xác định trước.</w:t>
-      </w:r>
-    </w:p>
-    <w:p>
-      <w:pPr>
-        <w:pStyle w:val="ListParagraph"/>
-        <w:numPr>
-          <w:ilvl w:val="0"/>
-          <w:numId w:val="35"/>
-        </w:numPr>
-        <w:ind w:left="284"/>
-        <w:rPr>
-          <w:lang w:val="vi-VN"/>
-        </w:rPr>
-      </w:pPr>
-      <w:r>
-        <w:rPr>
-          <w:lang w:val="vi-VN"/>
-        </w:rPr>
-        <w:t>Chatbot</w:t>
-      </w:r>
-      <w:r>
-        <w:rPr>
-          <w:lang w:val="vi-VN"/>
-        </w:rPr>
-        <w:t xml:space="preserve"> dựa </w:t>
-      </w:r>
-      <w:r>
-        <w:rPr>
-          <w:lang w:val="vi-VN"/>
-        </w:rPr>
-        <w:t xml:space="preserve">trên trí tuệ nhân tạo </w:t>
-      </w:r>
-      <w:r>
-        <w:rPr>
-          <w:lang w:val="vi-VN"/>
-        </w:rPr>
-        <w:t>(</w:t>
-      </w:r>
-      <w:r>
-        <w:rPr>
-          <w:lang w:val="vi-VN"/>
-        </w:rPr>
-        <w:t xml:space="preserve">Artificial Intellinge </w:t>
-      </w:r>
-      <w:r>
-        <w:rPr>
-          <w:lang w:val="vi-VN"/>
-        </w:rPr>
-        <w:t>Chatbot</w:t>
-      </w:r>
-      <w:r>
-        <w:rPr>
-          <w:lang w:val="vi-VN"/>
-        </w:rPr>
-        <w:t xml:space="preserve">): Sử dụng </w:t>
-      </w:r>
-      <w:r>
-        <w:rPr>
-          <w:lang w:val="vi-VN"/>
-        </w:rPr>
-        <w:t xml:space="preserve">trí tuệ nhân tạo </w:t>
-      </w:r>
-      <w:r>
-        <w:rPr>
-          <w:lang w:val="vi-VN"/>
-        </w:rPr>
-        <w:t>tự động học tập từ dữ liệu người dùng và cải thiện khả năng hoạt động.</w:t>
+        <w:rPr>
+          <w:lang w:val="vi-VN"/>
+        </w:rPr>
+      </w:pPr>
+      <w:r>
+        <w:t>So sánh giữ xử lý ảnh tương tự và xử lý ảnh số</w:t>
+      </w:r>
+      <w:r>
+        <w:rPr>
+          <w:lang w:val="vi-VN"/>
+        </w:rPr>
+        <w:t>:</w:t>
       </w:r>
     </w:p>
     <w:p>
@@ -6841,85 +6476,16 @@
         </w:rPr>
       </w:pPr>
       <w:r>
-        <w:rPr>
-          <w:lang w:val="vi-VN"/>
-        </w:rPr>
-        <w:t>Theo cách thức hoạt động:</w:t>
-      </w:r>
-    </w:p>
-    <w:p>
-      <w:pPr>
-        <w:pStyle w:val="ListParagraph"/>
-        <w:numPr>
-          <w:ilvl w:val="0"/>
-          <w:numId w:val="35"/>
-        </w:numPr>
-        <w:ind w:left="284"/>
-        <w:rPr>
-          <w:lang w:val="vi-VN"/>
-        </w:rPr>
-      </w:pPr>
-      <w:r>
-        <w:rPr>
-          <w:lang w:val="vi-VN"/>
-        </w:rPr>
-        <w:lastRenderedPageBreak/>
-        <w:t>Chatbot</w:t>
-      </w:r>
-      <w:r>
-        <w:rPr>
-          <w:lang w:val="vi-VN"/>
-        </w:rPr>
-        <w:t xml:space="preserve"> dựa trên văn bản (Text-Based </w:t>
-      </w:r>
-      <w:r>
-        <w:rPr>
-          <w:lang w:val="vi-VN"/>
-        </w:rPr>
-        <w:t>Chatbot</w:t>
-      </w:r>
-      <w:r>
-        <w:rPr>
-          <w:lang w:val="vi-VN"/>
-        </w:rPr>
-        <w:t>): Giao tiếp với người dùng thông qua văn bản, thường là qua các ứng dụng nhắn tin, trang web, hoặc ứng dụng di động.</w:t>
-      </w:r>
-    </w:p>
-    <w:p>
-      <w:pPr>
-        <w:pStyle w:val="ListParagraph"/>
-        <w:numPr>
-          <w:ilvl w:val="0"/>
-          <w:numId w:val="35"/>
-        </w:numPr>
-        <w:ind w:left="284"/>
-        <w:rPr>
-          <w:lang w:val="vi-VN"/>
-        </w:rPr>
-      </w:pPr>
-      <w:r>
-        <w:rPr>
-          <w:lang w:val="vi-VN"/>
-        </w:rPr>
-        <w:t>Chatbot</w:t>
-      </w:r>
-      <w:r>
-        <w:rPr>
-          <w:lang w:val="vi-VN"/>
-        </w:rPr>
-        <w:t xml:space="preserve"> dựa trên giọng nói (Voice-Based </w:t>
-      </w:r>
-      <w:r>
-        <w:rPr>
-          <w:lang w:val="vi-VN"/>
-        </w:rPr>
-        <w:t>Chatbot</w:t>
-      </w:r>
-      <w:r>
-        <w:rPr>
-          <w:lang w:val="vi-VN"/>
-        </w:rPr>
-        <w:t>): Sử dụng nhận dạng giọng nói để tương tác với người dùng thông qua cuộc trò chuyện giọng nói.</w:t>
+        <w:t xml:space="preserve">Tín hiệu đầu vào: Xử lý ảnh tương tự có đầu vào là </w:t>
+      </w:r>
+      <w:r>
+        <w:t>tín hiệu liên tục, không giới hạn về số lượng mẫu, ví dụ như dữ liệu từ camera hoặc các thiết bị cảm biến.</w:t>
+      </w:r>
+      <w:r>
+        <w:t xml:space="preserve"> Trong khi đó, Xử lý ảnh số có đầu vào là</w:t>
+      </w:r>
+      <w:r>
+        <w:t xml:space="preserve"> dữ liệu số được lấy từ các thiết bị số hóa như máy ảnh kỹ thuật số, máy quét hoặc bất kỳ nguồn dữ liệu số nào khác.</w:t>
       </w:r>
     </w:p>
     <w:p>
@@ -6934,163 +6500,161 @@
         </w:rPr>
       </w:pPr>
       <w:r>
-        <w:rPr>
-          <w:lang w:val="vi-VN"/>
-        </w:rPr>
-        <w:t>Theo loại công nghệ:</w:t>
-      </w:r>
-    </w:p>
-    <w:p>
-      <w:pPr>
-        <w:pStyle w:val="ListParagraph"/>
-        <w:numPr>
-          <w:ilvl w:val="0"/>
-          <w:numId w:val="36"/>
-        </w:numPr>
-        <w:ind w:left="284"/>
-        <w:rPr>
-          <w:lang w:val="vi-VN"/>
-        </w:rPr>
-      </w:pPr>
-      <w:r>
-        <w:rPr>
-          <w:lang w:val="vi-VN"/>
-        </w:rPr>
-        <w:t>Chatbot</w:t>
-      </w:r>
-      <w:r>
-        <w:rPr>
-          <w:lang w:val="vi-VN"/>
-        </w:rPr>
-        <w:t xml:space="preserve"> truyền thống: Dựa trên ngôn ngữ và các thuật toán xử lý ngôn ngữ tự nhiên truyền thống.</w:t>
-      </w:r>
-    </w:p>
-    <w:p>
-      <w:pPr>
-        <w:pStyle w:val="ListParagraph"/>
-        <w:numPr>
-          <w:ilvl w:val="0"/>
-          <w:numId w:val="36"/>
-        </w:numPr>
-        <w:ind w:left="284"/>
-        <w:rPr>
-          <w:lang w:val="vi-VN"/>
-        </w:rPr>
-      </w:pPr>
-      <w:r>
-        <w:rPr>
-          <w:lang w:val="vi-VN"/>
-        </w:rPr>
-        <w:t>Chatbot</w:t>
-      </w:r>
-      <w:r>
-        <w:rPr>
-          <w:lang w:val="vi-VN"/>
-        </w:rPr>
-        <w:t xml:space="preserve"> học sâu (Deep Learning </w:t>
-      </w:r>
-      <w:r>
-        <w:rPr>
-          <w:lang w:val="vi-VN"/>
-        </w:rPr>
-        <w:t>Chatbot</w:t>
-      </w:r>
-      <w:r>
-        <w:rPr>
-          <w:lang w:val="vi-VN"/>
-        </w:rPr>
-        <w:t>): Sử dụng các kiến thức từ học sâu và mạng nơ-ron để hiểu và tạo ra câu trả lời tự nhiên hơn.</w:t>
-      </w:r>
-    </w:p>
-    <w:p>
-      <w:pPr>
-        <w:pStyle w:val="ListParagraph"/>
-        <w:numPr>
-          <w:ilvl w:val="0"/>
-          <w:numId w:val="33"/>
-        </w:numPr>
-        <w:rPr>
-          <w:lang w:val="vi-VN"/>
-        </w:rPr>
-      </w:pPr>
-      <w:r>
-        <w:rPr>
-          <w:lang w:val="vi-VN"/>
-        </w:rPr>
-        <w:t>Theo ngữ cảnh ứng dụng:</w:t>
-      </w:r>
-    </w:p>
-    <w:p>
-      <w:pPr>
-        <w:pStyle w:val="ListParagraph"/>
-        <w:numPr>
-          <w:ilvl w:val="0"/>
-          <w:numId w:val="36"/>
-        </w:numPr>
-        <w:ind w:left="284"/>
-        <w:rPr>
-          <w:lang w:val="vi-VN"/>
-        </w:rPr>
-      </w:pPr>
-      <w:r>
-        <w:rPr>
-          <w:lang w:val="vi-VN"/>
-        </w:rPr>
-        <w:t>Chatbot</w:t>
-      </w:r>
-      <w:r>
-        <w:rPr>
-          <w:lang w:val="vi-VN"/>
-        </w:rPr>
-        <w:t xml:space="preserve"> dành cho doanh nghiệp (Enterprise </w:t>
-      </w:r>
-      <w:r>
-        <w:rPr>
-          <w:lang w:val="vi-VN"/>
-        </w:rPr>
-        <w:t>Chatbot</w:t>
-      </w:r>
-      <w:r>
-        <w:rPr>
-          <w:lang w:val="vi-VN"/>
-        </w:rPr>
-        <w:t>): Được triển khai trong môi trường doanh nghiệp để hỗ trợ nhiều tác vụ như quản lý dự án, tư vấn nhân sự, quản lý hỗ trợ kỹ thuật.</w:t>
-      </w:r>
-    </w:p>
-    <w:p>
-      <w:pPr>
-        <w:pStyle w:val="ListParagraph"/>
-        <w:numPr>
-          <w:ilvl w:val="0"/>
-          <w:numId w:val="36"/>
-        </w:numPr>
-        <w:ind w:left="284"/>
-      </w:pPr>
-      <w:r>
-        <w:rPr>
-          <w:lang w:val="vi-VN"/>
-        </w:rPr>
-        <w:t>Chatbot</w:t>
-      </w:r>
-      <w:r>
-        <w:rPr>
-          <w:lang w:val="vi-VN"/>
-        </w:rPr>
-        <w:t xml:space="preserve"> xã hội: Được sử dụng trong các nền tảng mạng xã hội để tương tác với người dùng trong môi trường xã hội.</w:t>
+        <w:t>Xử lý: Xử lý ảnh tương tự thực hiện các phép toán</w:t>
+      </w:r>
+      <w:r>
+        <w:t xml:space="preserve"> trên tín hiệu tương tự thông qua việc sử dụng các linh kiện điện tử như các bộ lọc, ampli, và các thiết bị điện tử khác</w:t>
+      </w:r>
+      <w:r>
+        <w:t>. Việc xử lý ảnh số thiện các phép toán</w:t>
+      </w:r>
+      <w:r>
+        <w:t xml:space="preserve"> trên dữ liệu số bằng cách sử dụng các thuật toán và kỹ thuật tính toán trong máy tính.</w:t>
       </w:r>
     </w:p>
     <w:p>
       <w:pPr>
         <w:pStyle w:val="Heading3"/>
       </w:pPr>
+      <w:r>
+        <w:lastRenderedPageBreak/>
+        <w:t>Khái niệm về thị giác máy tính</w:t>
+      </w:r>
+    </w:p>
+    <w:p>
+      <w:pPr>
+        <w:ind w:firstLine="720"/>
+        <w:rPr>
+          <w:lang w:val="vi-VN"/>
+        </w:rPr>
+      </w:pPr>
+      <w:r>
+        <w:rPr>
+          <w:lang w:val="vi-VN"/>
+        </w:rPr>
+        <w:t>Thị giác máy tính là một lĩnh vực trong khoa học máy tính tập trung vào việc nghiên cứu, phát triển và triển khai các phương pháp và thuật toán để máy tính có khả năng "nhìn" và "hiểu" hình ảnh và video giống như con người. Nó liên quan chặt chẽ đến xử lý ảnh, trí tuệ nhân tạo, và các lĩnh vực khác như thị giác nhân tạo và thị giác máy tính học sâu.</w:t>
+      </w:r>
+    </w:p>
+    <w:p>
+      <w:pPr>
+        <w:ind w:firstLine="720"/>
+        <w:rPr>
+          <w:lang w:val="vi-VN"/>
+        </w:rPr>
+      </w:pPr>
+      <w:r>
+        <w:t>Thị giác máy tính chia thành các thành phần sau</w:t>
+      </w:r>
+      <w:r>
+        <w:rPr>
+          <w:lang w:val="vi-VN"/>
+        </w:rPr>
+        <w:t>:</w:t>
+      </w:r>
+    </w:p>
+    <w:p>
+      <w:pPr>
+        <w:ind w:firstLine="720"/>
+        <w:rPr>
+          <w:lang w:val="vi-VN"/>
+        </w:rPr>
+      </w:pPr>
+      <w:r>
+        <w:t xml:space="preserve">+ </w:t>
+      </w:r>
+      <w:r>
+        <w:rPr>
+          <w:lang w:val="vi-VN"/>
+        </w:rPr>
+        <w:t>Phân tích hình ảnh: Thị giác máy tính cung cấp các công cụ và kỹ thuật để phân tích và hiểu nội dung trong hình ảnh. Điều này bao gồm việc nhận dạng đối tượng, phát hiện khuôn mặt, xác định vị trí và đặc điểm của các vật thể trong ảnh.</w:t>
+      </w:r>
+    </w:p>
+    <w:p>
+      <w:pPr>
+        <w:ind w:firstLine="720"/>
+        <w:rPr>
+          <w:lang w:val="vi-VN"/>
+        </w:rPr>
+      </w:pPr>
+      <w:r>
+        <w:t xml:space="preserve">+ </w:t>
+      </w:r>
+      <w:r>
+        <w:rPr>
+          <w:lang w:val="vi-VN"/>
+        </w:rPr>
+        <w:t>Xử lý ảnh: Các phương pháp xử lý ảnh được áp dụng để cải thiện chất lượng, loại bỏ nhiễu, tăng cường đặc điểm và thông tin trong hình ảnh. Công việc này bao gồm việc lọc, cắt tỉa, cân bằng màu sắc, biến đổi hình dạng, và nhiều kỹ thuật khác.</w:t>
+      </w:r>
+    </w:p>
+    <w:p>
+      <w:pPr>
+        <w:ind w:firstLine="720"/>
+        <w:rPr>
+          <w:lang w:val="vi-VN"/>
+        </w:rPr>
+      </w:pPr>
+      <w:r>
+        <w:t xml:space="preserve">+ </w:t>
+      </w:r>
+      <w:r>
+        <w:rPr>
+          <w:lang w:val="vi-VN"/>
+        </w:rPr>
+        <w:t>Nhận diện đối tượng và phân loại: Quá trình này liên quan đến việc nhận biết và phân loại các vật thể, đối tượng trong hình ảnh thành các danh mục đã được xác định trước. Điều này có thể bao gồm việc sử dụng mô hình học máy để huấn luyện và dự đoán đối tượng trong ảnh.</w:t>
+      </w:r>
+    </w:p>
+    <w:p>
+      <w:pPr>
+        <w:ind w:firstLine="720"/>
+        <w:rPr>
+          <w:lang w:val="vi-VN"/>
+        </w:rPr>
+      </w:pPr>
+      <w:r>
+        <w:t xml:space="preserve">+ </w:t>
+      </w:r>
+      <w:r>
+        <w:rPr>
+          <w:lang w:val="vi-VN"/>
+        </w:rPr>
+        <w:t>Tracking (Theo dõi): Theo dõi đối tượng hoặc chuyển động trong chuỗi hình ảnh hoặc video là một phần quan trọng của thị giác máy tính. Công việc này bao gồm việc xác định và theo dõi sự di chuyển của các vật thể qua các khung hình liên tiếp.</w:t>
+      </w:r>
+    </w:p>
+    <w:p>
+      <w:pPr>
+        <w:ind w:firstLine="720"/>
+        <w:rPr>
+          <w:lang w:val="vi-VN"/>
+        </w:rPr>
+      </w:pPr>
+      <w:r>
+        <w:rPr>
+          <w:lang w:val="vi-VN"/>
+        </w:rPr>
+        <w:t xml:space="preserve">Trí tuệ nhân tạo và học sâu (deep learning) đang </w:t>
+      </w:r>
+      <w:r>
+        <w:t xml:space="preserve">đóng </w:t>
+      </w:r>
+      <w:r>
+        <w:rPr>
+          <w:lang w:val="vi-VN"/>
+        </w:rPr>
+        <w:t>vai trò quan trọng trong thị giác máy tính, cung cấp các mô hình mạng nơ-ron sâu để giải quyết các vấn đề phức tạp trong việc nhận dạng, phân loại và hiểu biết hình ảnh một cách hiệu quả. Lĩnh vực này đang ngày càng phát triển với nhiều ứng dụng thực tế tiềm năng đối với nhiều ngành công nghiệp khác nhau.</w:t>
+      </w:r>
+    </w:p>
+    <w:p>
+      <w:pPr>
+        <w:pStyle w:val="Heading3"/>
+      </w:pPr>
       <w:bookmarkStart w:id="27" w:name="_Toc143557038"/>
       <w:r>
-        <w:t xml:space="preserve">Một số ứng dụng của </w:t>
-      </w:r>
-      <w:r>
-        <w:t>Chatbot</w:t>
+        <w:t xml:space="preserve">Một số ứng dụng </w:t>
       </w:r>
       <w:bookmarkEnd w:id="27"/>
+      <w:r>
+        <w:t>xử lý ảnh và thị giác máy tính</w:t>
+      </w:r>
     </w:p>
     <w:p>
       <w:pPr>
@@ -7107,6 +6671,7 @@
         <w:rPr>
           <w:lang w:val="vi-VN"/>
         </w:rPr>
+        <w:lastRenderedPageBreak/>
         <w:t>Dịch vụ khách hàng: Chatbot có thể giúp cung cấp hỗ trợ tức thì cho các câu hỏi thường gặp và vấn đề kỹ thuật. Chúng có khả năng cung cấp thông tin, hướng dẫn sửa lỗi và giải quyết vấn đề của khách hàng.</w:t>
       </w:r>
     </w:p>
@@ -7289,7 +6854,6 @@
         <w:rPr>
           <w:lang w:val="vi-VN"/>
         </w:rPr>
-        <w:lastRenderedPageBreak/>
         <w:t>Lĩnh vực Sức khỏe: Chatbot có thể cung cấp thông tin về triệu chứng bệnh, chế độ dinh dưỡng, lời khuyên về sức khỏe và thậm chí lên lịch hẹn với bác sĩ.</w:t>
       </w:r>
     </w:p>
@@ -7504,6 +7068,7 @@
         <w:rPr>
           <w:lang w:val="vi-VN"/>
         </w:rPr>
+        <w:lastRenderedPageBreak/>
         <w:t>Lĩnh vực Du lịch: Chatbot có thể tư vấn về điểm đến, đặt vé máy bay, đặt khách sạn, và cung cấp thông tin về lịch trình du lịch.</w:t>
       </w:r>
     </w:p>
@@ -7699,7 +7264,6 @@
         <w:rPr>
           <w:lang w:val="vi-VN"/>
         </w:rPr>
-        <w:lastRenderedPageBreak/>
         <w:t xml:space="preserve">Ví dụ: </w:t>
       </w:r>
       <w:r>
@@ -7917,6 +7481,7 @@
       </w:pPr>
       <w:bookmarkStart w:id="29" w:name="_Toc143557040"/>
       <w:r>
+        <w:lastRenderedPageBreak/>
         <w:t>GPT - Generative Pre-trained Transformer</w:t>
       </w:r>
       <w:bookmarkEnd w:id="29"/>
@@ -7980,11 +7545,40 @@
         <w:t xml:space="preserve"> </w:t>
       </w:r>
       <w:r>
-        <w:t xml:space="preserve">Theo TS. Đặng Minh Tuấn, người đứng đầu Lab Blockchain tại PTIT và là Viện trưởng của Viện nghiên cứu Ứng dụng công nghệ CMC, việc ra đời của ChatGPT </w:t>
-      </w:r>
+        <w:t>Theo TS. Đặng Minh Tuấn, người đứng đầu Lab Blockchain tại PTIT và là Viện trưởng của Viện nghiên cứu Ứng dụng công nghệ CMC, việc ra đời của ChatGPT thể hiện sự cần thiết không thể tránh trong bối cảnh công nghệ thông tin đang phát triển mạnh mẽ hiện nay.</w:t>
+      </w:r>
+    </w:p>
+    <w:p>
+      <w:pPr>
+        <w:ind w:firstLine="720"/>
+      </w:pPr>
+      <w:r>
+        <w:t>GPT-1 (2018): GPT-1, phiên bản đầu tiên của GPT, đã ra mắt vào năm 2018. Mặc dù có khả năng tạo ra văn bản tự nhiên và trả lời các câu hỏi một cách logic, nhưng nó vẫn có những hạn chế về độ chính xác và hiểu biết ngôn ngữ. Tuy vậy, GPT-1 đã tạo ra sự chú ý đáng kể và đánh dấu sự bắt đầu của cuộc hành trình phát triển của Chat GPT.</w:t>
+      </w:r>
+    </w:p>
+    <w:p>
+      <w:pPr>
+        <w:ind w:firstLine="720"/>
+      </w:pPr>
+      <w:r>
+        <w:t>GPT-2 (2019): Phiên bản GPT-2 tiếp theo được công bố vào năm 2019. Với hơn 1,5 tỷ tham số, GPT-2 đã nâng cao đáng kể khả năng tạo ra văn bản tự nhiên và giao tiếp với con người. GPT-2 đạt được độ chính xác cao hơn so với phiên bản trước đó, thu hút sự quan tâm của cộng đồng trí tuệ nhân tạo.</w:t>
+      </w:r>
+    </w:p>
+    <w:p>
+      <w:pPr>
+        <w:ind w:firstLine="720"/>
+      </w:pPr>
+      <w:r>
+        <w:t>GPT-3 (2020): GPT-3 đã gây ra một cú sốc lớn trong lĩnh vực trí tuệ nhân tạo khi ra mắt vào năm 2020. Với hơn 175 tỷ tham số, GPT-3 trở thành một trong những mô hình mạng nơ-ron lớn nhất và mạnh mẽ nhất từ trước đến nay. Khả năng linh hoạt của GPT-3 cho phép nó thực hiện nhiều tác vụ khác nhau, từ tạo văn bản tự nhiên đến giải quyết các vấn đề phức tạp.</w:t>
+      </w:r>
+    </w:p>
+    <w:p>
+      <w:pPr>
+        <w:ind w:firstLine="720"/>
+      </w:pPr>
       <w:r>
         <w:lastRenderedPageBreak/>
-        <w:t>thể hiện sự cần thiết không thể tránh trong bối cảnh công nghệ thông tin đang phát triển mạnh mẽ hiện nay.</w:t>
+        <w:t>Chat GPT-3.5: Chat GPT-3.5 là phiên bản mới nhất và mạnh mẽ của GPT, phát triển bởi OpenAI. Mô hình này có khả năng xử lý và hiểu ngôn ngữ tự nhiên với mức độ chân thực cao. Với khả năng hiểu ngữ cảnh, Chat GPT-3.5 có thể tạo ra văn bản tự nhiên và chính xác, đáp ứng các câu hỏi, cung cấp thông tin, thậm chí tạo nội dung mới.</w:t>
       </w:r>
     </w:p>
     <w:p>
@@ -7992,54 +7586,22 @@
         <w:ind w:firstLine="720"/>
       </w:pPr>
       <w:r>
-        <w:t>GPT-1 (2018): GPT-1, phiên bản đầu tiên của GPT, đã ra mắt vào năm 2018. Mặc dù có khả năng tạo ra văn bản tự nhiên và trả lời các câu hỏi một cách logic, nhưng nó vẫn có những hạn chế về độ chính xác và hiểu biết ngôn ngữ. Tuy vậy, GPT-1 đã tạo ra sự chú ý đáng kể và đánh dấu sự bắt đầu của cuộc hành trình phát triển của Chat GPT.</w:t>
-      </w:r>
+        <w:t>GPT đặc biệt ấn tượng với khả năng học từ dữ liệu không gian mẫu ngôn ngữ lớn và chuyển giao kiến thức này cho các tác vụ cụ thể. Mô hình này thường được "pre-trained" trước đó trên một lượng lớn văn bản để học cấu trúc ngôn ngữ và kiến thức tổng quát. Sau đó, nó có thể được "fine-tuned" trên các nhiệm vụ cụ thể như phân loại văn bản, tạo nội dung, hay trả lời câu hỏi.</w:t>
+      </w:r>
+    </w:p>
+    <w:p>
+      <w:pPr>
+        <w:pStyle w:val="Heading3"/>
+      </w:pPr>
+      <w:bookmarkStart w:id="30" w:name="_Toc143557041"/>
+      <w:r>
+        <w:t>GPT và Mô Hình Transformer</w:t>
+      </w:r>
+      <w:bookmarkEnd w:id="30"/>
     </w:p>
     <w:p>
       <w:pPr>
         <w:ind w:firstLine="720"/>
-      </w:pPr>
-      <w:r>
-        <w:t>GPT-2 (2019): Phiên bản GPT-2 tiếp theo được công bố vào năm 2019. Với hơn 1,5 tỷ tham số, GPT-2 đã nâng cao đáng kể khả năng tạo ra văn bản tự nhiên và giao tiếp với con người. GPT-2 đạt được độ chính xác cao hơn so với phiên bản trước đó, thu hút sự quan tâm của cộng đồng trí tuệ nhân tạo.</w:t>
-      </w:r>
-    </w:p>
-    <w:p>
-      <w:pPr>
-        <w:ind w:firstLine="720"/>
-      </w:pPr>
-      <w:r>
-        <w:t>GPT-3 (2020): GPT-3 đã gây ra một cú sốc lớn trong lĩnh vực trí tuệ nhân tạo khi ra mắt vào năm 2020. Với hơn 175 tỷ tham số, GPT-3 trở thành một trong những mô hình mạng nơ-ron lớn nhất và mạnh mẽ nhất từ trước đến nay. Khả năng linh hoạt của GPT-3 cho phép nó thực hiện nhiều tác vụ khác nhau, từ tạo văn bản tự nhiên đến giải quyết các vấn đề phức tạp.</w:t>
-      </w:r>
-    </w:p>
-    <w:p>
-      <w:pPr>
-        <w:ind w:firstLine="720"/>
-      </w:pPr>
-      <w:r>
-        <w:t>Chat GPT-3.5: Chat GPT-3.5 là phiên bản mới nhất và mạnh mẽ của GPT, phát triển bởi OpenAI. Mô hình này có khả năng xử lý và hiểu ngôn ngữ tự nhiên với mức độ chân thực cao. Với khả năng hiểu ngữ cảnh, Chat GPT-3.5 có thể tạo ra văn bản tự nhiên và chính xác, đáp ứng các câu hỏi, cung cấp thông tin, thậm chí tạo nội dung mới.</w:t>
-      </w:r>
-    </w:p>
-    <w:p>
-      <w:pPr>
-        <w:ind w:firstLine="720"/>
-      </w:pPr>
-      <w:r>
-        <w:t>GPT đặc biệt ấn tượng với khả năng học từ dữ liệu không gian mẫu ngôn ngữ lớn và chuyển giao kiến thức này cho các tác vụ cụ thể. Mô hình này thường được "pre-trained" trước đó trên một lượng lớn văn bản để học cấu trúc ngôn ngữ và kiến thức tổng quát. Sau đó, nó có thể được "fine-tuned" trên các nhiệm vụ cụ thể như phân loại văn bản, tạo nội dung, hay trả lời câu hỏi.</w:t>
-      </w:r>
-    </w:p>
-    <w:p>
-      <w:pPr>
-        <w:pStyle w:val="Heading3"/>
-      </w:pPr>
-      <w:bookmarkStart w:id="30" w:name="_Toc143557041"/>
-      <w:r>
-        <w:t>GPT và Mô Hình Transformer</w:t>
-      </w:r>
-      <w:bookmarkEnd w:id="30"/>
-    </w:p>
-    <w:p>
-      <w:pPr>
-        <w:ind w:firstLine="720"/>
         <w:rPr>
           <w:lang w:val="en-GB"/>
         </w:rPr>
@@ -8048,7 +7610,6 @@
         <w:rPr>
           <w:lang w:val="en-GB"/>
         </w:rPr>
-        <w:lastRenderedPageBreak/>
         <w:t>Transformer là một thuật toán mạnh mẽ cho xử lý bảng dữ liệu liên tục (sequence data) trong Deep Learning. Nó được giới thiệu bởi Vaswani et al. trong bài báo</w:t>
       </w:r>
       <w:r>
@@ -8182,6 +7743,7 @@
         <w:rPr>
           <w:lang w:val="en-GB"/>
         </w:rPr>
+        <w:lastRenderedPageBreak/>
         <w:t>Bộ giải mã: Mô hình Transformer thông thường bao gồm cả bộ mã hóa và bộ giải mã. Trong khi đó, GPT chỉ sử dụng bộ mã hóa để tạo dữ liệu đầu vào cho việc dự đoán từ tiếp theo.</w:t>
       </w:r>
     </w:p>
@@ -8224,31 +7786,144 @@
         <w:rPr>
           <w:lang w:val="en-GB"/>
         </w:rPr>
+        <w:t>Tóm lại, GPT và mô hình Transformer có quan hệ chặt chẽ với nhau, trong đó GPT là một biến thể của kiến trúc mạng Transformer, tập trung vào việc tạo ra văn bản tự nhiên và tương tác ngôn ngữ tự nhiên với người dùng.</w:t>
+      </w:r>
+    </w:p>
+    <w:p>
+      <w:pPr>
+        <w:pStyle w:val="Heading2"/>
+        <w:rPr>
+          <w:lang w:val="vi-VN"/>
+        </w:rPr>
+      </w:pPr>
+      <w:bookmarkStart w:id="31" w:name="_Toc143557042"/>
+      <w:r>
+        <w:rPr>
+          <w:lang w:val="en-GB"/>
+        </w:rPr>
+        <w:t>Một</w:t>
+      </w:r>
+      <w:r>
+        <w:rPr>
+          <w:lang w:val="vi-VN"/>
+        </w:rPr>
+        <w:t xml:space="preserve"> số kỹ thuật embedding word</w:t>
+      </w:r>
+      <w:bookmarkEnd w:id="31"/>
+    </w:p>
+    <w:p>
+      <w:pPr>
+        <w:ind w:firstLine="720"/>
+        <w:rPr>
+          <w:lang w:val="vi-VN"/>
+        </w:rPr>
+      </w:pPr>
+      <w:r>
+        <w:rPr>
+          <w:lang w:val="vi-VN"/>
+        </w:rPr>
+        <w:fldChar w:fldCharType="begin"/>
+      </w:r>
+      <w:r>
+        <w:rPr>
+          <w:lang w:val="vi-VN"/>
+        </w:rPr>
+        <w:instrText xml:space="preserve"> ADDIN EN.CITE &lt;EndNote&gt;&lt;Cite&gt;&lt;Author&gt;Vu&lt;/Author&gt;&lt;Year&gt;2021&lt;/Year&gt;&lt;RecNum&gt;13&lt;/RecNum&gt;&lt;DisplayText&gt;[12]&lt;/DisplayText&gt;&lt;record&gt;&lt;rec-number&gt;13&lt;/rec-number&gt;&lt;foreign-keys&gt;&lt;key app="EN" db-id="00tfrx2tgtw9waefddnp9rt8e05p5r2ea0z9" timestamp="1692524076"&gt;13&lt;/key&gt;&lt;/foreign-keys&gt;&lt;ref-type name="Web Page"&gt;12&lt;/ref-type&gt;&lt;contributors&gt;&lt;authors&gt;&lt;author&gt;&lt;style face="normal" font="default" size="100%"&gt;Tiep&lt;/style&gt;&lt;style face="normal" font="default" charset="163" size="100%"&gt; &lt;/style&gt;&lt;style face="normal" font="default" size="100%"&gt;Vu&lt;/style&gt;&lt;/author&gt;&lt;/authors&gt;&lt;/contributors&gt;&lt;titles&gt;&lt;title&gt;Embedding&lt;/title&gt;&lt;/titles&gt;&lt;dates&gt;&lt;year&gt;2021&lt;/year&gt;&lt;/dates&gt;&lt;urls&gt;&lt;related-urls&gt;&lt;url&gt;https://machinelearningcoban.com/tabml_book/ch_embedding/embedding.html#:~:text=Embedding%20l%C3%A0%20m%E1%BB%99t%20k%E1%BB%B9%20thu%E1%BA%ADt,m%E1%BB%99t%20vector%20d%E1%BA%A1ng%20one%2Dhot.&lt;/url&gt;&lt;/related-urls&gt;&lt;/urls&gt;&lt;/record&gt;&lt;/Cite&gt;&lt;/EndNote&gt;</w:instrText>
+      </w:r>
+      <w:r>
+        <w:rPr>
+          <w:lang w:val="vi-VN"/>
+        </w:rPr>
+        <w:fldChar w:fldCharType="separate"/>
+      </w:r>
+      <w:r>
+        <w:rPr>
+          <w:noProof/>
+          <w:lang w:val="vi-VN"/>
+        </w:rPr>
+        <w:t>[</w:t>
+      </w:r>
+      <w:hyperlink w:anchor="_ENREF_12" w:tooltip="Vu, 2021 #13" w:history="1">
+        <w:r>
+          <w:rPr>
+            <w:noProof/>
+            <w:lang w:val="vi-VN"/>
+          </w:rPr>
+          <w:t>12</w:t>
+        </w:r>
+      </w:hyperlink>
+      <w:r>
+        <w:rPr>
+          <w:noProof/>
+          <w:lang w:val="vi-VN"/>
+        </w:rPr>
+        <w:t>]</w:t>
+      </w:r>
+      <w:r>
+        <w:rPr>
+          <w:lang w:val="vi-VN"/>
+        </w:rPr>
+        <w:fldChar w:fldCharType="end"/>
+      </w:r>
+      <w:r>
+        <w:rPr>
+          <w:lang w:val="vi-VN"/>
+        </w:rPr>
+        <w:t xml:space="preserve"> </w:t>
+      </w:r>
+      <w:r>
+        <w:rPr>
+          <w:lang w:val="vi-VN"/>
+        </w:rPr>
+        <w:t>Embedding là một kỹ thuật đưa một vector có số chiều lớn, thường ở dạng thưa, về một vector có số chiều nhỏ, thường ở dạng dày đặc. Phương pháp này đặc biệt hữu ích với những đặc trưng hạng mục có số phần tử lớn ở đó phương pháp chủ yếu để biểu diễn mỗi giá trị thường là một vector dạng one-hot.</w:t>
+      </w:r>
+    </w:p>
+    <w:p>
+      <w:pPr>
+        <w:ind w:firstLine="720"/>
+        <w:rPr>
+          <w:lang w:val="vi-VN"/>
+        </w:rPr>
+      </w:pPr>
+      <w:r>
+        <w:rPr>
+          <w:lang w:val="vi-VN"/>
+        </w:rPr>
+        <w:t>Embeddings là cách để biểu diễn dữ liệu dưới góc nhìn đặc biệt của trí tuệ nhân tạo, giúp chúng trở thành lựa chọn tuyệt vời cho việc làm việc với các công cụ và thuật toán dựa trên trí tuệ nhân tạo. Chúng có thể ánh xạ dữ liệu từ văn bản, hình ảnh và trong tương lai có thể áp dụng cho âm thanh và video. Việc tạo embeddings có nhiều phương pháp khả thi, có thể thực hiện cục bộ bằng cách sử dụng thư viện đã cài đặt hoặc thông qua việc gọi các API.</w:t>
+      </w:r>
+    </w:p>
+    <w:p>
+      <w:pPr>
+        <w:ind w:firstLine="720"/>
+        <w:rPr>
+          <w:lang w:val="vi-VN"/>
+        </w:rPr>
+      </w:pPr>
+      <w:r>
+        <w:rPr>
+          <w:lang w:val="vi-VN"/>
+        </w:rPr>
+        <w:t xml:space="preserve">Các mô hình ngôn ngữ lớn có tính </w:t>
+      </w:r>
+      <w:r>
+        <w:rPr>
+          <w:lang w:val="vi-VN"/>
+        </w:rPr>
+        <w:t xml:space="preserve">sinh </w:t>
+      </w:r>
+      <w:r>
+        <w:rPr>
+          <w:lang w:val="vi-VN"/>
+        </w:rPr>
+        <w:t xml:space="preserve">như GPT, PaLM và các mô hình tương tự được đào tạo trên khối lượng lớn dữ liệu. Nhưng chúng không sử dụng văn bản từ tập dữ liệu một cách trực tiếp, bởi vì máy tính không thể hiểu văn bản như con người, chúng chỉ hiểu số. Đây là lý do tại sao chúng ta cần đến khái niệm "embeddings" hoặc "vector </w:t>
+      </w:r>
+      <w:r>
+        <w:rPr>
+          <w:lang w:val="vi-VN"/>
+        </w:rPr>
         <w:lastRenderedPageBreak/>
-        <w:t>Tóm lại, GPT và mô hình Transformer có quan hệ chặt chẽ với nhau, trong đó GPT là một biến thể của kiến trúc mạng Transformer, tập trung vào việc tạo ra văn bản tự nhiên và tương tác ngôn ngữ tự nhiên với người dùng.</w:t>
-      </w:r>
-    </w:p>
-    <w:p>
-      <w:pPr>
-        <w:pStyle w:val="Heading2"/>
-        <w:rPr>
-          <w:lang w:val="vi-VN"/>
-        </w:rPr>
-      </w:pPr>
-      <w:bookmarkStart w:id="31" w:name="_Toc143557042"/>
-      <w:r>
-        <w:rPr>
-          <w:lang w:val="en-GB"/>
-        </w:rPr>
-        <w:t>Một</w:t>
-      </w:r>
-      <w:r>
-        <w:rPr>
-          <w:lang w:val="vi-VN"/>
-        </w:rPr>
-        <w:t xml:space="preserve"> số kỹ thuật embedding word</w:t>
-      </w:r>
-      <w:bookmarkEnd w:id="31"/>
+        <w:t>embeddings". Embeddings chính là cách biểu diễn của văn bản, nhưng trong định dạng số hóa.</w:t>
+      </w:r>
     </w:p>
     <w:p>
       <w:pPr>
@@ -8267,7 +7942,7 @@
         <w:rPr>
           <w:lang w:val="vi-VN"/>
         </w:rPr>
-        <w:instrText xml:space="preserve"> ADDIN EN.CITE &lt;EndNote&gt;&lt;Cite&gt;&lt;Author&gt;Vu&lt;/Author&gt;&lt;Year&gt;2021&lt;/Year&gt;&lt;RecNum&gt;13&lt;/RecNum&gt;&lt;DisplayText&gt;[12]&lt;/DisplayText&gt;&lt;record&gt;&lt;rec-number&gt;13&lt;/rec-number&gt;&lt;foreign-keys&gt;&lt;key app="EN" db-id="00tfrx2tgtw9waefddnp9rt8e05p5r2ea0z9" timestamp="1692524076"&gt;13&lt;/key&gt;&lt;/foreign-keys&gt;&lt;ref-type name="Web Page"&gt;12&lt;/ref-type&gt;&lt;contributors&gt;&lt;authors&gt;&lt;author&gt;&lt;style face="normal" font="default" size="100%"&gt;Tiep&lt;/style&gt;&lt;style face="normal" font="default" charset="163" size="100%"&gt; &lt;/style&gt;&lt;style face="normal" font="default" size="100%"&gt;Vu&lt;/style&gt;&lt;/author&gt;&lt;/authors&gt;&lt;/contributors&gt;&lt;titles&gt;&lt;title&gt;Embedding&lt;/title&gt;&lt;/titles&gt;&lt;dates&gt;&lt;year&gt;2021&lt;/year&gt;&lt;/dates&gt;&lt;urls&gt;&lt;related-urls&gt;&lt;url&gt;https://machinelearningcoban.com/tabml_book/ch_embedding/embedding.html#:~:text=Embedding%20l%C3%A0%20m%E1%BB%99t%20k%E1%BB%B9%20thu%E1%BA%ADt,m%E1%BB%99t%20vector%20d%E1%BA%A1ng%20one%2Dhot.&lt;/url&gt;&lt;/related-urls&gt;&lt;/urls&gt;&lt;/record&gt;&lt;/Cite&gt;&lt;/EndNote&gt;</w:instrText>
+        <w:instrText xml:space="preserve"> ADDIN EN.CITE &lt;EndNote&gt;&lt;Cite&gt;&lt;Author&gt;Reddy&lt;/Author&gt;&lt;Year&gt;2023&lt;/Year&gt;&lt;RecNum&gt;16&lt;/RecNum&gt;&lt;DisplayText&gt;[13]&lt;/DisplayText&gt;&lt;record&gt;&lt;rec-number&gt;16&lt;/rec-number&gt;&lt;foreign-keys&gt;&lt;key app="EN" db-id="00tfrx2tgtw9waefddnp9rt8e05p5r2ea0z9" timestamp="1692632661"&gt;16&lt;/key&gt;&lt;/foreign-keys&gt;&lt;ref-type name="Web Page"&gt;12&lt;/ref-type&gt;&lt;contributors&gt;&lt;authors&gt;&lt;author&gt;Ajay Kumar Reddy&lt;/author&gt;&lt;/authors&gt;&lt;/contributors&gt;&lt;titles&gt;&lt;title&gt;Guide to Chroma DB | A Vector Store for Your Generative AI LLMs&lt;/title&gt;&lt;/titles&gt;&lt;dates&gt;&lt;year&gt;2023&lt;/year&gt;&lt;/dates&gt;&lt;urls&gt;&lt;related-urls&gt;&lt;url&gt;https://www.analyticsvidhya.com/blog/2023/07/guide-to-chroma-db-a-vector-store-for-your-generative-ai-llms/&lt;/url&gt;&lt;/related-urls&gt;&lt;/urls&gt;&lt;/record&gt;&lt;/Cite&gt;&lt;/EndNote&gt;</w:instrText>
       </w:r>
       <w:r>
         <w:rPr>
@@ -8282,13 +7957,13 @@
         </w:rPr>
         <w:t>[</w:t>
       </w:r>
-      <w:hyperlink w:anchor="_ENREF_12" w:tooltip="Vu, 2021 #13" w:history="1">
+      <w:hyperlink w:anchor="_ENREF_13" w:tooltip="Reddy, 2023 #16" w:history="1">
         <w:r>
           <w:rPr>
             <w:noProof/>
             <w:lang w:val="vi-VN"/>
           </w:rPr>
-          <w:t>12</w:t>
+          <w:t>13</w:t>
         </w:r>
       </w:hyperlink>
       <w:r>
@@ -8314,7 +7989,7 @@
         <w:rPr>
           <w:lang w:val="vi-VN"/>
         </w:rPr>
-        <w:t>Embedding là một kỹ thuật đưa một vector có số chiều lớn, thường ở dạng thưa, về một vector có số chiều nhỏ, thường ở dạng dày đặc. Phương pháp này đặc biệt hữu ích với những đặc trưng hạng mục có số phần tử lớn ở đó phương pháp chủ yếu để biểu diễn mỗi giá trị thường là một vector dạng one-hot.</w:t>
+        <w:t>Tất cả thông tin gửi và nhận từ các mô hình ngôn ngữ lớn đều thông qua những embeddings này. Tuy nhiên, việc truy cập trực tiếp vào các embeddings này yêu cầu thời gian và tốn kém. Đó là lý do tại sao chúng ta cần đến khái niệm "Cơ sở dữ liệu Vector" hoặc "Vector Databases", những hệ thống lưu trữ được thiết kế đặc biệt để hiệu quả lưu trữ và truy xuất các vector embeddings.</w:t>
       </w:r>
     </w:p>
     <w:p>
@@ -8328,7 +8003,78 @@
         <w:rPr>
           <w:lang w:val="vi-VN"/>
         </w:rPr>
-        <w:t>Embeddings là cách để biểu diễn dữ liệu dưới góc nhìn đặc biệt của trí tuệ nhân tạo, giúp chúng trở thành lựa chọn tuyệt vời cho việc làm việc với các công cụ và thuật toán dựa trên trí tuệ nhân tạo. Chúng có thể ánh xạ dữ liệu từ văn bản, hình ảnh và trong tương lai có thể áp dụng cho âm thanh và video. Việc tạo embeddings có nhiều phương pháp khả thi, có thể thực hiện cục bộ bằng cách sử dụng thư viện đã cài đặt hoặc thông qua việc gọi các API.</w:t>
+        <w:t xml:space="preserve">Hệ thống quản lý cơ sở dữ liệu liên hệ truyền thống (RDMS - Relational Database Management Systems) không thể dùng để lưu trữ các vector embeddings này. Đây là lý do tại sao Vector Store / Vector Databases được phát triển để đảm nhận vai trò này. Vector Databases được thiết kế để hiệu quả lưu trữ và truy xuất các vector embeddings. </w:t>
+      </w:r>
+      <w:r>
+        <w:rPr>
+          <w:lang w:val="vi-VN"/>
+        </w:rPr>
+        <w:fldChar w:fldCharType="begin"/>
+      </w:r>
+      <w:r>
+        <w:rPr>
+          <w:lang w:val="vi-VN"/>
+        </w:rPr>
+        <w:instrText xml:space="preserve"> ADDIN EN.CITE &lt;EndNote&gt;&lt;Cite&gt;&lt;Author&gt;Reddy&lt;/Author&gt;&lt;Year&gt;2023&lt;/Year&gt;&lt;RecNum&gt;16&lt;/RecNum&gt;&lt;DisplayText&gt;[13]&lt;/DisplayText&gt;&lt;record&gt;&lt;rec-number&gt;16&lt;/rec-number&gt;&lt;foreign-keys&gt;&lt;key app="EN" db-id="00tfrx2tgtw9waefddnp9rt8e05p5r2ea0z9" timestamp="1692632661"&gt;16&lt;/key&gt;&lt;/foreign-keys&gt;&lt;ref-type name="Web Page"&gt;12&lt;/ref-type&gt;&lt;contributors&gt;&lt;authors&gt;&lt;author&gt;Ajay Kumar Reddy&lt;/author&gt;&lt;/authors&gt;&lt;/contributors&gt;&lt;titles&gt;&lt;title&gt;Guide to Chroma DB | A Vector Store for Your Generative AI LLMs&lt;/title&gt;&lt;/titles&gt;&lt;dates&gt;&lt;year&gt;2023&lt;/year&gt;&lt;/dates&gt;&lt;urls&gt;&lt;related-urls&gt;&lt;url&gt;https://www.analyticsvidhya.com/blog/2023/07/guide-to-chroma-db-a-vector-store-for-your-generative-ai-llms/&lt;/url&gt;&lt;/related-urls&gt;&lt;/urls&gt;&lt;/record&gt;&lt;/Cite&gt;&lt;/EndNote&gt;</w:instrText>
+      </w:r>
+      <w:r>
+        <w:rPr>
+          <w:lang w:val="vi-VN"/>
+        </w:rPr>
+        <w:fldChar w:fldCharType="separate"/>
+      </w:r>
+      <w:r>
+        <w:rPr>
+          <w:noProof/>
+          <w:lang w:val="vi-VN"/>
+        </w:rPr>
+        <w:t>[</w:t>
+      </w:r>
+      <w:hyperlink w:anchor="_ENREF_13" w:tooltip="Reddy, 2023 #16" w:history="1">
+        <w:r>
+          <w:rPr>
+            <w:noProof/>
+            <w:lang w:val="vi-VN"/>
+          </w:rPr>
+          <w:t>13</w:t>
+        </w:r>
+      </w:hyperlink>
+      <w:r>
+        <w:rPr>
+          <w:noProof/>
+          <w:lang w:val="vi-VN"/>
+        </w:rPr>
+        <w:t>]</w:t>
+      </w:r>
+      <w:r>
+        <w:rPr>
+          <w:lang w:val="vi-VN"/>
+        </w:rPr>
+        <w:fldChar w:fldCharType="end"/>
+      </w:r>
+      <w:r>
+        <w:rPr>
+          <w:lang w:val="vi-VN"/>
+        </w:rPr>
+        <w:t xml:space="preserve"> </w:t>
+      </w:r>
+      <w:r>
+        <w:rPr>
+          <w:lang w:val="vi-VN"/>
+        </w:rPr>
+        <w:t xml:space="preserve">Hiện nay, có nhiều Vector Stores khác nhau, chúng có sự khác biệt về các mô hình </w:t>
+      </w:r>
+      <w:r>
+        <w:rPr>
+          <w:lang w:val="vi-VN"/>
+        </w:rPr>
+        <w:t>embedding</w:t>
+      </w:r>
+      <w:r>
+        <w:rPr>
+          <w:lang w:val="vi-VN"/>
+        </w:rPr>
+        <w:t xml:space="preserve"> mà chúng hỗ trợ và loại thuật toán tìm kiếm chúng sử dụng để tìm các vector tương tự.</w:t>
       </w:r>
     </w:p>
     <w:p>
@@ -8342,19 +8088,7 @@
         <w:rPr>
           <w:lang w:val="vi-VN"/>
         </w:rPr>
-        <w:t xml:space="preserve">Các mô hình ngôn ngữ lớn có tính </w:t>
-      </w:r>
-      <w:r>
-        <w:rPr>
-          <w:lang w:val="vi-VN"/>
-        </w:rPr>
-        <w:t xml:space="preserve">sinh </w:t>
-      </w:r>
-      <w:r>
-        <w:rPr>
-          <w:lang w:val="vi-VN"/>
-        </w:rPr>
-        <w:t>như GPT, PaLM và các mô hình tương tự được đào tạo trên khối lượng lớn dữ liệu. Nhưng chúng không sử dụng văn bản từ tập dữ liệu một cách trực tiếp, bởi vì máy tính không thể hiểu văn bản như con người, chúng chỉ hiểu số. Đây là lý do tại sao chúng ta cần đến khái niệm "embeddings" hoặc "vector embeddings". Embeddings chính là cách biểu diễn của văn bản, nhưng trong định dạng số hóa.</w:t>
+        <w:t>Hãy xem xét một ví dụ về Chatbot dựa trên một tập tin PDF. Khi người dùng nhập một truy vấn, bước quan trọng đầu tiên là trích xuất nội dung liên quan từ tập tin PDF cho truy vấn đó và cung cấp thông tin này cho Chatbot. Điều này cho phép Chatbot sử dụng thông tin liên quan đến truy vấn để cung cấp câu trả lời thích hợp cho người dùng. Vậy làm thế nào chúng ta có thể tìm nội dung liên quan từ tập tin PDF dựa trên truy vấn của người dùng? Câu trả lời là phương pháp tìm kiếm sự tương đồng đơn giản.</w:t>
       </w:r>
     </w:p>
     <w:p>
@@ -8368,60 +8102,31 @@
         <w:rPr>
           <w:lang w:val="vi-VN"/>
         </w:rPr>
-        <w:fldChar w:fldCharType="begin"/>
-      </w:r>
-      <w:r>
-        <w:rPr>
-          <w:lang w:val="vi-VN"/>
-        </w:rPr>
-        <w:instrText xml:space="preserve"> ADDIN EN.CITE &lt;EndNote&gt;&lt;Cite&gt;&lt;Author&gt;Reddy&lt;/Author&gt;&lt;Year&gt;2023&lt;/Year&gt;&lt;RecNum&gt;16&lt;/RecNum&gt;&lt;DisplayText&gt;[13]&lt;/DisplayText&gt;&lt;record&gt;&lt;rec-number&gt;16&lt;/rec-number&gt;&lt;foreign-keys&gt;&lt;key app="EN" db-id="00tfrx2tgtw9waefddnp9rt8e05p5r2ea0z9" timestamp="1692632661"&gt;16&lt;/key&gt;&lt;/foreign-keys&gt;&lt;ref-type name="Web Page"&gt;12&lt;/ref-type&gt;&lt;contributors&gt;&lt;authors&gt;&lt;author&gt;Ajay Kumar Reddy&lt;/author&gt;&lt;/authors&gt;&lt;/contributors&gt;&lt;titles&gt;&lt;title&gt;Guide to Chroma DB | A Vector Store for Your Generative AI LLMs&lt;/title&gt;&lt;/titles&gt;&lt;dates&gt;&lt;year&gt;2023&lt;/year&gt;&lt;/dates&gt;&lt;urls&gt;&lt;related-urls&gt;&lt;url&gt;https://www.analyticsvidhya.com/blog/2023/07/guide-to-chroma-db-a-vector-store-for-your-generative-ai-llms/&lt;/url&gt;&lt;/related-urls&gt;&lt;/urls&gt;&lt;/record&gt;&lt;/Cite&gt;&lt;/EndNote&gt;</w:instrText>
-      </w:r>
-      <w:r>
-        <w:rPr>
-          <w:lang w:val="vi-VN"/>
-        </w:rPr>
-        <w:fldChar w:fldCharType="separate"/>
-      </w:r>
-      <w:r>
-        <w:rPr>
-          <w:noProof/>
-          <w:lang w:val="vi-VN"/>
-        </w:rPr>
-        <w:t>[</w:t>
-      </w:r>
-      <w:hyperlink w:anchor="_ENREF_13" w:tooltip="Reddy, 2023 #16" w:history="1">
-        <w:r>
-          <w:rPr>
-            <w:noProof/>
-            <w:lang w:val="vi-VN"/>
-          </w:rPr>
-          <w:t>13</w:t>
-        </w:r>
-      </w:hyperlink>
-      <w:r>
-        <w:rPr>
-          <w:noProof/>
-          <w:lang w:val="vi-VN"/>
-        </w:rPr>
-        <w:t>]</w:t>
-      </w:r>
-      <w:r>
-        <w:rPr>
-          <w:lang w:val="vi-VN"/>
-        </w:rPr>
-        <w:fldChar w:fldCharType="end"/>
-      </w:r>
-      <w:r>
-        <w:rPr>
-          <w:lang w:val="vi-VN"/>
-        </w:rPr>
-        <w:t xml:space="preserve"> </w:t>
-      </w:r>
-      <w:r>
-        <w:rPr>
-          <w:lang w:val="vi-VN"/>
-        </w:rPr>
-        <w:t>Tất cả thông tin gửi và nhận từ các mô hình ngôn ngữ lớn đều thông qua những embeddings này. Tuy nhiên, việc truy cập trực tiếp vào các embeddings này yêu cầu thời gian và tốn kém. Đó là lý do tại sao chúng ta cần đến khái niệm "Cơ sở dữ liệu Vector" hoặc "Vector Databases", những hệ thống lưu trữ được thiết kế đặc biệt để hiệu quả lưu trữ và truy xuất các vector embeddings.</w:t>
+        <w:t xml:space="preserve">Khi dữ liệu được biểu diễn dưới dạng các vector embeddings, chúng ta có thể tìm sự tương đồng giữa các phần khác nhau của dữ liệu và trích xuất dữ liệu tương tự dựa trên một vector </w:t>
+      </w:r>
+      <w:r>
+        <w:rPr>
+          <w:lang w:val="vi-VN"/>
+        </w:rPr>
+        <w:t>embedding</w:t>
+      </w:r>
+      <w:r>
+        <w:rPr>
+          <w:lang w:val="vi-VN"/>
+        </w:rPr>
+        <w:t xml:space="preserve"> cụ thể. Trước hết, truy vấn được chuyển đổi thành embeddings bởi một mô hình </w:t>
+      </w:r>
+      <w:r>
+        <w:rPr>
+          <w:lang w:val="vi-VN"/>
+        </w:rPr>
+        <w:t>embedding</w:t>
+      </w:r>
+      <w:r>
+        <w:rPr>
+          <w:lang w:val="vi-VN"/>
+        </w:rPr>
+        <w:t>, sau đó Vector Store sử dụng vector embedding này và thực hiện tìm kiếm sự tương đồng (qua các thuật toán tìm kiếm) với các vector embeddings khác mà nó đã lưu trữ trong cơ sở dữ liệu, sau đó truy xuất tất cả dữ liệu liên quan. Các vector embeddings liên quan này sau đó được truyền đến Mô hình Ngôn ngữ Lớn, tức là chatbot, mà sử dụng thông tin này để tạo ra một câu trả lời cuối cùng cho người dùng.</w:t>
       </w:r>
     </w:p>
     <w:p>
@@ -8435,150 +8140,7 @@
         <w:rPr>
           <w:lang w:val="vi-VN"/>
         </w:rPr>
-        <w:t xml:space="preserve">Hệ thống quản lý cơ sở dữ liệu liên hệ truyền thống (RDMS - Relational Database Management Systems) không thể dùng để lưu trữ các vector embeddings này. Đây là lý </w:t>
-      </w:r>
-      <w:r>
-        <w:rPr>
-          <w:lang w:val="vi-VN"/>
-        </w:rPr>
         <w:lastRenderedPageBreak/>
-        <w:t xml:space="preserve">do tại sao Vector Store / Vector Databases được phát triển để đảm nhận vai trò này. Vector Databases được thiết kế để hiệu quả lưu trữ và truy xuất các vector embeddings. </w:t>
-      </w:r>
-      <w:r>
-        <w:rPr>
-          <w:lang w:val="vi-VN"/>
-        </w:rPr>
-        <w:fldChar w:fldCharType="begin"/>
-      </w:r>
-      <w:r>
-        <w:rPr>
-          <w:lang w:val="vi-VN"/>
-        </w:rPr>
-        <w:instrText xml:space="preserve"> ADDIN EN.CITE &lt;EndNote&gt;&lt;Cite&gt;&lt;Author&gt;Reddy&lt;/Author&gt;&lt;Year&gt;2023&lt;/Year&gt;&lt;RecNum&gt;16&lt;/RecNum&gt;&lt;DisplayText&gt;[13]&lt;/DisplayText&gt;&lt;record&gt;&lt;rec-number&gt;16&lt;/rec-number&gt;&lt;foreign-keys&gt;&lt;key app="EN" db-id="00tfrx2tgtw9waefddnp9rt8e05p5r2ea0z9" timestamp="1692632661"&gt;16&lt;/key&gt;&lt;/foreign-keys&gt;&lt;ref-type name="Web Page"&gt;12&lt;/ref-type&gt;&lt;contributors&gt;&lt;authors&gt;&lt;author&gt;Ajay Kumar Reddy&lt;/author&gt;&lt;/authors&gt;&lt;/contributors&gt;&lt;titles&gt;&lt;title&gt;Guide to Chroma DB | A Vector Store for Your Generative AI LLMs&lt;/title&gt;&lt;/titles&gt;&lt;dates&gt;&lt;year&gt;2023&lt;/year&gt;&lt;/dates&gt;&lt;urls&gt;&lt;related-urls&gt;&lt;url&gt;https://www.analyticsvidhya.com/blog/2023/07/guide-to-chroma-db-a-vector-store-for-your-generative-ai-llms/&lt;/url&gt;&lt;/related-urls&gt;&lt;/urls&gt;&lt;/record&gt;&lt;/Cite&gt;&lt;/EndNote&gt;</w:instrText>
-      </w:r>
-      <w:r>
-        <w:rPr>
-          <w:lang w:val="vi-VN"/>
-        </w:rPr>
-        <w:fldChar w:fldCharType="separate"/>
-      </w:r>
-      <w:r>
-        <w:rPr>
-          <w:noProof/>
-          <w:lang w:val="vi-VN"/>
-        </w:rPr>
-        <w:t>[</w:t>
-      </w:r>
-      <w:hyperlink w:anchor="_ENREF_13" w:tooltip="Reddy, 2023 #16" w:history="1">
-        <w:r>
-          <w:rPr>
-            <w:noProof/>
-            <w:lang w:val="vi-VN"/>
-          </w:rPr>
-          <w:t>13</w:t>
-        </w:r>
-      </w:hyperlink>
-      <w:r>
-        <w:rPr>
-          <w:noProof/>
-          <w:lang w:val="vi-VN"/>
-        </w:rPr>
-        <w:t>]</w:t>
-      </w:r>
-      <w:r>
-        <w:rPr>
-          <w:lang w:val="vi-VN"/>
-        </w:rPr>
-        <w:fldChar w:fldCharType="end"/>
-      </w:r>
-      <w:r>
-        <w:rPr>
-          <w:lang w:val="vi-VN"/>
-        </w:rPr>
-        <w:t xml:space="preserve"> </w:t>
-      </w:r>
-      <w:r>
-        <w:rPr>
-          <w:lang w:val="vi-VN"/>
-        </w:rPr>
-        <w:t xml:space="preserve">Hiện nay, có nhiều Vector Stores khác nhau, chúng có sự khác biệt về các mô hình </w:t>
-      </w:r>
-      <w:r>
-        <w:rPr>
-          <w:lang w:val="vi-VN"/>
-        </w:rPr>
-        <w:t>embedding</w:t>
-      </w:r>
-      <w:r>
-        <w:rPr>
-          <w:lang w:val="vi-VN"/>
-        </w:rPr>
-        <w:t xml:space="preserve"> mà chúng hỗ trợ và loại thuật toán tìm kiếm chúng sử dụng để tìm các vector tương tự.</w:t>
-      </w:r>
-    </w:p>
-    <w:p>
-      <w:pPr>
-        <w:ind w:firstLine="720"/>
-        <w:rPr>
-          <w:lang w:val="vi-VN"/>
-        </w:rPr>
-      </w:pPr>
-      <w:r>
-        <w:rPr>
-          <w:lang w:val="vi-VN"/>
-        </w:rPr>
-        <w:t>Hãy xem xét một ví dụ về Chatbot dựa trên một tập tin PDF. Khi người dùng nhập một truy vấn, bước quan trọng đầu tiên là trích xuất nội dung liên quan từ tập tin PDF cho truy vấn đó và cung cấp thông tin này cho Chatbot. Điều này cho phép Chatbot sử dụng thông tin liên quan đến truy vấn để cung cấp câu trả lời thích hợp cho người dùng. Vậy làm thế nào chúng ta có thể tìm nội dung liên quan từ tập tin PDF dựa trên truy vấn của người dùng? Câu trả lời là phương pháp tìm kiếm sự tương đồng đơn giản.</w:t>
-      </w:r>
-    </w:p>
-    <w:p>
-      <w:pPr>
-        <w:ind w:firstLine="720"/>
-        <w:rPr>
-          <w:lang w:val="vi-VN"/>
-        </w:rPr>
-      </w:pPr>
-      <w:r>
-        <w:rPr>
-          <w:lang w:val="vi-VN"/>
-        </w:rPr>
-        <w:t xml:space="preserve">Khi dữ liệu được biểu diễn dưới dạng các vector embeddings, chúng ta có thể tìm sự tương đồng giữa các phần khác nhau của dữ liệu và trích xuất dữ liệu tương tự dựa trên một vector </w:t>
-      </w:r>
-      <w:r>
-        <w:rPr>
-          <w:lang w:val="vi-VN"/>
-        </w:rPr>
-        <w:t>embedding</w:t>
-      </w:r>
-      <w:r>
-        <w:rPr>
-          <w:lang w:val="vi-VN"/>
-        </w:rPr>
-        <w:t xml:space="preserve"> cụ thể. Trước hết, truy vấn được chuyển đổi thành embeddings bởi một mô hình </w:t>
-      </w:r>
-      <w:r>
-        <w:rPr>
-          <w:lang w:val="vi-VN"/>
-        </w:rPr>
-        <w:t>embedding</w:t>
-      </w:r>
-      <w:r>
-        <w:rPr>
-          <w:lang w:val="vi-VN"/>
-        </w:rPr>
-        <w:t>, sau đó Vector Store sử dụng vector embedding này và thực hiện tìm kiếm sự tương đồng (qua các thuật toán tìm kiếm) với các vector embeddings khác mà nó đã lưu trữ trong cơ sở dữ liệu, sau đó truy xuất tất cả dữ liệu liên quan. Các vector embeddings liên quan này sau đó được truyền đến Mô hình Ngôn ngữ Lớn, tức là chatbot, mà sử dụng thông tin này để tạo ra một câu trả lời cuối cùng cho người dùng.</w:t>
-      </w:r>
-    </w:p>
-    <w:p>
-      <w:pPr>
-        <w:ind w:firstLine="720"/>
-        <w:rPr>
-          <w:lang w:val="vi-VN"/>
-        </w:rPr>
-      </w:pPr>
-      <w:r>
-        <w:rPr>
-          <w:lang w:val="vi-VN"/>
-        </w:rPr>
         <w:t xml:space="preserve">Chroma DB là một cơ sở dữ liệu phổ biến và </w:t>
       </w:r>
       <w:r>
@@ -8723,7 +8285,6 @@
         <w:rPr>
           <w:noProof/>
         </w:rPr>
-        <w:lastRenderedPageBreak/>
         <w:drawing>
           <wp:inline distT="0" distB="0" distL="0" distR="0" wp14:anchorId="4D77D3F0" wp14:editId="17344808">
             <wp:extent cx="4408244" cy="2225040"/>
@@ -8974,7 +8535,14 @@
         <w:rPr>
           <w:lang w:val="en-GB"/>
         </w:rPr>
-        <w:t>Phương pháp được đề xuất tập trung vào việc tạo ra các biểu diễn cho các câu sao cho rằng các biểu diễn này cần phải chứa thông tin về sự tương đồng giữa các câu. Để làm được điều này, các mạng BERT được sử dụng để biểu diễn các từ trong các câu. Sau đó, mạng Siamese được áp dụng để tạo ra biểu diễn tổng hợp cho toàn bộ câu dựa trên biểu diễn từ của chúng.</w:t>
+        <w:t xml:space="preserve">Phương pháp được đề xuất tập trung vào việc tạo ra các biểu diễn cho các câu sao cho rằng các biểu diễn này cần phải chứa thông tin về sự tương đồng giữa các câu. Để </w:t>
+      </w:r>
+      <w:r>
+        <w:rPr>
+          <w:lang w:val="en-GB"/>
+        </w:rPr>
+        <w:lastRenderedPageBreak/>
+        <w:t>làm được điều này, các mạng BERT được sử dụng để biểu diễn các từ trong các câu. Sau đó, mạng Siamese được áp dụng để tạo ra biểu diễn tổng hợp cho toàn bộ câu dựa trên biểu diễn từ của chúng.</w:t>
       </w:r>
     </w:p>
     <w:p>
@@ -9002,7 +8570,6 @@
         <w:rPr>
           <w:lang w:val="en-GB"/>
         </w:rPr>
-        <w:lastRenderedPageBreak/>
         <w:t xml:space="preserve">Bài báo </w:t>
       </w:r>
       <w:r>
@@ -9190,6 +8757,7 @@
           <w:b/>
           <w:bCs/>
         </w:rPr>
+        <w:lastRenderedPageBreak/>
         <w:t>Dễ sử dụng</w:t>
       </w:r>
       <w:r>
@@ -9220,7 +8788,6 @@
           <w:b/>
           <w:bCs/>
         </w:rPr>
-        <w:lastRenderedPageBreak/>
         <w:t>Tích hợp sẵn</w:t>
       </w:r>
       <w:r>
@@ -9404,6 +8971,7 @@
           <w:b/>
           <w:bCs/>
         </w:rPr>
+        <w:lastRenderedPageBreak/>
         <w:t>Trích xuất hình ảnh từ PDF</w:t>
       </w:r>
       <w:r>
@@ -9444,7 +9012,6 @@
           <w:b/>
           <w:bCs/>
         </w:rPr>
-        <w:lastRenderedPageBreak/>
         <w:t>Chỉnh sửa tài liệu PDF</w:t>
       </w:r>
       <w:r>
@@ -9583,6 +9150,7 @@
           <w:noProof/>
           <w:lang w:val="vi-VN"/>
         </w:rPr>
+        <w:lastRenderedPageBreak/>
         <w:drawing>
           <wp:inline distT="0" distB="0" distL="0" distR="0" wp14:anchorId="185B8913" wp14:editId="4548AC60">
             <wp:extent cx="5486400" cy="1682750"/>
@@ -9639,7 +9207,6 @@
         <w:rPr>
           <w:rStyle w:val="SubtleEmphasis"/>
         </w:rPr>
-        <w:lastRenderedPageBreak/>
         <w:t>Kết quả và phân tích</w:t>
       </w:r>
       <w:bookmarkEnd w:id="42"/>
@@ -10749,7 +10316,7 @@
             <w:rPr>
               <w:noProof/>
             </w:rPr>
-            <w:t>GIỚI THIỆU</w:t>
+            <w:t>CƠ SỞ LÝ THUYẾT</w:t>
           </w:r>
         </w:fldSimple>
         <w:r>
@@ -14104,6 +13671,9 @@
   </w:num>
   <w:num w:numId="37" w16cid:durableId="1715350903">
     <w:abstractNumId w:val="30"/>
+  </w:num>
+  <w:num w:numId="38" w16cid:durableId="1913344239">
+    <w:abstractNumId w:val="7"/>
   </w:num>
 </w:numbering>
 </file>

</xml_diff>